<commit_message>
second revision by Zhaoyuan Qiu
</commit_message>
<xml_diff>
--- a/Proposal/590Porject Proposal.docx
+++ b/Proposal/590Porject Proposal.docx
@@ -5,6 +5,7 @@
     <w:p>
       <w:pPr>
         <w:pStyle w:val="a7"/>
+        <w:spacing w:before="0" w:after="0"/>
       </w:pPr>
       <w:r>
         <w:t>An Ensemble Recognition Algorithm for Duplicated Product Post on Shopee</w:t>
@@ -13,7 +14,7 @@
     <w:p>
       <w:pPr>
         <w:pStyle w:val="2"/>
-        <w:spacing w:before="120" w:after="120" w:line="360" w:lineRule="auto"/>
+        <w:spacing w:before="0" w:after="0" w:line="240" w:lineRule="auto"/>
         <w:rPr>
           <w:sz w:val="28"/>
           <w:szCs w:val="28"/>
@@ -61,13 +62,25 @@
             <w:tcW w:w="1742" w:type="dxa"/>
           </w:tcPr>
           <w:p>
+            <w:pPr>
+              <w:rPr>
+                <w:b/>
+                <w:bCs/>
+              </w:rPr>
+            </w:pPr>
             <w:r>
               <w:rPr>
                 <w:rFonts w:hint="eastAsia"/>
+                <w:b/>
+                <w:bCs/>
               </w:rPr>
               <w:t>N</w:t>
             </w:r>
             <w:r>
+              <w:rPr>
+                <w:b/>
+                <w:bCs/>
+              </w:rPr>
               <w:t>ame</w:t>
             </w:r>
           </w:p>
@@ -77,7 +90,6 @@
             <w:tcW w:w="1742" w:type="dxa"/>
           </w:tcPr>
           <w:p>
-            <w:proofErr w:type="spellStart"/>
             <w:r>
               <w:rPr>
                 <w:rFonts w:hint="eastAsia"/>
@@ -85,11 +97,7 @@
               <w:t>Q</w:t>
             </w:r>
             <w:r>
-              <w:t>inren</w:t>
-            </w:r>
-            <w:proofErr w:type="spellEnd"/>
-            <w:r>
-              <w:t xml:space="preserve"> Zhou</w:t>
+              <w:t>inren Zhou</w:t>
             </w:r>
           </w:p>
         </w:tc>
@@ -114,7 +122,6 @@
             <w:tcW w:w="1743" w:type="dxa"/>
           </w:tcPr>
           <w:p>
-            <w:proofErr w:type="spellStart"/>
             <w:r>
               <w:rPr>
                 <w:rFonts w:hint="eastAsia"/>
@@ -122,11 +129,7 @@
               <w:t>Y</w:t>
             </w:r>
             <w:r>
-              <w:t>ongrui</w:t>
-            </w:r>
-            <w:proofErr w:type="spellEnd"/>
-            <w:r>
-              <w:t xml:space="preserve"> Chen</w:t>
+              <w:t>ongrui Chen</w:t>
             </w:r>
           </w:p>
         </w:tc>
@@ -135,7 +138,6 @@
             <w:tcW w:w="1743" w:type="dxa"/>
           </w:tcPr>
           <w:p>
-            <w:proofErr w:type="spellStart"/>
             <w:r>
               <w:rPr>
                 <w:rFonts w:hint="eastAsia"/>
@@ -143,17 +145,8 @@
               <w:t>Z</w:t>
             </w:r>
             <w:r>
-              <w:t>haoyuan</w:t>
-            </w:r>
-            <w:proofErr w:type="spellEnd"/>
-            <w:r>
-              <w:t xml:space="preserve"> </w:t>
-            </w:r>
-            <w:proofErr w:type="spellStart"/>
-            <w:r>
-              <w:t>Qiu</w:t>
-            </w:r>
-            <w:proofErr w:type="spellEnd"/>
+              <w:t>haoyuan Qiu</w:t>
+            </w:r>
           </w:p>
         </w:tc>
         <w:tc>
@@ -161,7 +154,6 @@
             <w:tcW w:w="1743" w:type="dxa"/>
           </w:tcPr>
           <w:p>
-            <w:proofErr w:type="spellStart"/>
             <w:r>
               <w:rPr>
                 <w:rFonts w:hint="eastAsia"/>
@@ -169,11 +161,7 @@
               <w:t>Z</w:t>
             </w:r>
             <w:r>
-              <w:t>hibao</w:t>
-            </w:r>
-            <w:proofErr w:type="spellEnd"/>
-            <w:r>
-              <w:t xml:space="preserve"> Li</w:t>
+              <w:t>hibao Li</w:t>
             </w:r>
           </w:p>
         </w:tc>
@@ -184,13 +172,25 @@
             <w:tcW w:w="1742" w:type="dxa"/>
           </w:tcPr>
           <w:p>
+            <w:pPr>
+              <w:rPr>
+                <w:b/>
+                <w:bCs/>
+              </w:rPr>
+            </w:pPr>
             <w:r>
               <w:rPr>
                 <w:rFonts w:hint="eastAsia"/>
+                <w:b/>
+                <w:bCs/>
               </w:rPr>
               <w:t>N</w:t>
             </w:r>
             <w:r>
+              <w:rPr>
+                <w:b/>
+                <w:bCs/>
+              </w:rPr>
               <w:t>etID</w:t>
             </w:r>
           </w:p>
@@ -252,20 +252,34 @@
             <w:tcW w:w="1742" w:type="dxa"/>
           </w:tcPr>
           <w:p>
-            <w:r>
+            <w:pPr>
+              <w:rPr>
+                <w:b/>
+                <w:bCs/>
+              </w:rPr>
+            </w:pPr>
+            <w:r>
+              <w:rPr>
+                <w:b/>
+                <w:bCs/>
+              </w:rPr>
               <w:t xml:space="preserve">Project </w:t>
             </w:r>
-            <w:proofErr w:type="spellStart"/>
             <w:r>
               <w:rPr>
                 <w:rFonts w:hint="eastAsia"/>
+                <w:b/>
+                <w:bCs/>
               </w:rPr>
               <w:t>G</w:t>
             </w:r>
             <w:r>
+              <w:rPr>
+                <w:b/>
+                <w:bCs/>
+              </w:rPr>
               <w:t>ithub</w:t>
             </w:r>
-            <w:proofErr w:type="spellEnd"/>
           </w:p>
         </w:tc>
         <w:tc>
@@ -274,7 +288,7 @@
             <w:gridSpan w:val="5"/>
           </w:tcPr>
           <w:p>
-            <w:hyperlink r:id="rId6" w:history="1">
+            <w:hyperlink r:id="rId7" w:history="1">
               <w:r>
                 <w:rPr>
                   <w:rStyle w:val="aa"/>
@@ -289,7 +303,7 @@
     <w:p>
       <w:pPr>
         <w:pStyle w:val="2"/>
-        <w:spacing w:before="120" w:after="120" w:line="360" w:lineRule="auto"/>
+        <w:spacing w:before="0" w:after="0" w:line="360" w:lineRule="auto"/>
         <w:rPr>
           <w:sz w:val="28"/>
           <w:szCs w:val="28"/>
@@ -297,6 +311,7 @@
       </w:pPr>
       <w:r>
         <w:rPr>
+          <w:color w:val="FF0000"/>
           <w:sz w:val="28"/>
           <w:szCs w:val="28"/>
         </w:rPr>
@@ -304,6 +319,7 @@
       </w:r>
       <w:r>
         <w:rPr>
+          <w:color w:val="FF0000"/>
           <w:sz w:val="28"/>
           <w:szCs w:val="28"/>
         </w:rPr>
@@ -311,13 +327,29 @@
       </w:r>
       <w:r>
         <w:rPr>
+          <w:color w:val="FF0000"/>
           <w:sz w:val="28"/>
           <w:szCs w:val="28"/>
         </w:rPr>
         <w:t>ummary</w:t>
       </w:r>
+      <w:r>
+        <w:rPr>
+          <w:rFonts w:hint="eastAsia"/>
+          <w:color w:val="FF0000"/>
+          <w:sz w:val="28"/>
+          <w:szCs w:val="28"/>
+        </w:rPr>
+        <w:t>-精简</w:t>
+      </w:r>
     </w:p>
     <w:p>
+      <w:pPr>
+        <w:spacing w:afterLines="50" w:after="156"/>
+        <w:rPr>
+          <w:rFonts w:hint="eastAsia"/>
+        </w:rPr>
+      </w:pPr>
       <w:r>
         <w:rPr>
           <w:rFonts w:hint="eastAsia"/>
@@ -325,10 +357,15 @@
         <w:t>O</w:t>
       </w:r>
       <w:r>
-        <w:t>ur goal is to achieve an algorithm which can automatically find out the original post for a given product post, if any previous post pointing to the same item is found, and returns True if the product is posted for the first time.</w:t>
+        <w:t xml:space="preserve">ur goal is to achieve an algorithm which can automatically find out the original post for a given product post, if any previous post pointing to the same item is found, and returns </w:t>
+      </w:r>
+      <w:r>
+        <w:t>FALSE</w:t>
+      </w:r>
+      <w:r>
+        <w:t xml:space="preserve"> if the product is posted for the first time.</w:t>
       </w:r>
     </w:p>
-    <w:p/>
     <w:p>
       <w:r>
         <w:rPr>
@@ -346,7 +383,7 @@
     <w:p>
       <w:pPr>
         <w:pStyle w:val="2"/>
-        <w:spacing w:before="120" w:after="120" w:line="360" w:lineRule="auto"/>
+        <w:spacing w:before="0" w:after="0" w:line="360" w:lineRule="auto"/>
         <w:rPr>
           <w:sz w:val="28"/>
           <w:szCs w:val="28"/>
@@ -362,14 +399,26 @@
     </w:p>
     <w:p>
       <w:r>
-        <w:t xml:space="preserve">Our data sources from Kaggle: </w:t>
-      </w:r>
-      <w:hyperlink r:id="rId7" w:history="1">
+        <w:t xml:space="preserve">Our data sources from </w:t>
+      </w:r>
+      <w:hyperlink r:id="rId8" w:history="1">
         <w:r>
           <w:rPr>
             <w:rStyle w:val="aa"/>
           </w:rPr>
-          <w:t>https://www.kaggle.com/competitions/shopee-product-matching/overview</w:t>
+          <w:t>Ka</w:t>
+        </w:r>
+        <w:r>
+          <w:rPr>
+            <w:rStyle w:val="aa"/>
+          </w:rPr>
+          <w:t>g</w:t>
+        </w:r>
+        <w:r>
+          <w:rPr>
+            <w:rStyle w:val="aa"/>
+          </w:rPr>
+          <w:t>gle</w:t>
         </w:r>
       </w:hyperlink>
     </w:p>
@@ -383,14 +432,57 @@
       <w:r>
         <w:rPr>
           <w:rFonts w:hint="eastAsia"/>
-        </w:rPr>
-        <w:t>简单介绍一下数据，数据量，数据结构</w:t>
+          <w:color w:val="FF0000"/>
+        </w:rPr>
+        <w:t>两行</w:t>
+      </w:r>
+      <w:r>
+        <w:rPr>
+          <w:rFonts w:hint="eastAsia"/>
+          <w:color w:val="FF0000"/>
+        </w:rPr>
+        <w:t>简单介绍一下</w:t>
+      </w:r>
+      <w:r>
+        <w:rPr>
+          <w:rFonts w:hint="eastAsia"/>
+          <w:color w:val="FF0000"/>
+        </w:rPr>
+        <w:t>数据来源，</w:t>
+      </w:r>
+      <w:r>
+        <w:rPr>
+          <w:rFonts w:hint="eastAsia"/>
+          <w:color w:val="FF0000"/>
+        </w:rPr>
+        <w:t>数据</w:t>
+      </w:r>
+      <w:r>
+        <w:rPr>
+          <w:rFonts w:hint="eastAsia"/>
+          <w:color w:val="FF0000"/>
+        </w:rPr>
+        <w:t>类型</w:t>
+      </w:r>
+      <w:r>
+        <w:rPr>
+          <w:rFonts w:hint="eastAsia"/>
+          <w:color w:val="FF0000"/>
+        </w:rPr>
+        <w:t>，数据量</w:t>
+      </w:r>
+      <w:r>
+        <w:rPr>
+          <w:rFonts w:hint="eastAsia"/>
+          <w:color w:val="FF0000"/>
+        </w:rPr>
+        <w:t>，数据用途</w:t>
       </w:r>
     </w:p>
     <w:p>
       <w:pPr>
         <w:pStyle w:val="2"/>
-        <w:spacing w:before="120" w:after="120" w:line="360" w:lineRule="auto"/>
+        <w:spacing w:before="0" w:after="0" w:line="360" w:lineRule="auto"/>
         <w:rPr>
           <w:sz w:val="28"/>
           <w:szCs w:val="28"/>
@@ -398,6 +490,79 @@
       </w:pPr>
       <w:r>
         <w:rPr>
+          <w:noProof/>
+        </w:rPr>
+        <w:drawing>
+          <wp:anchor distT="0" distB="0" distL="114300" distR="114300" simplePos="0" relativeHeight="251658240" behindDoc="1" locked="0" layoutInCell="1" allowOverlap="1" wp14:anchorId="45D2B1A5" wp14:editId="758F8AC4">
+            <wp:simplePos x="0" y="0"/>
+            <wp:positionH relativeFrom="margin">
+              <wp:align>right</wp:align>
+            </wp:positionH>
+            <wp:positionV relativeFrom="paragraph">
+              <wp:posOffset>285115</wp:posOffset>
+            </wp:positionV>
+            <wp:extent cx="4171950" cy="3675380"/>
+            <wp:effectExtent l="19050" t="19050" r="19050" b="20320"/>
+            <wp:wrapTight wrapText="bothSides">
+              <wp:wrapPolygon edited="0">
+                <wp:start x="-99" y="-112"/>
+                <wp:lineTo x="-99" y="21607"/>
+                <wp:lineTo x="21600" y="21607"/>
+                <wp:lineTo x="21600" y="-112"/>
+                <wp:lineTo x="-99" y="-112"/>
+              </wp:wrapPolygon>
+            </wp:wrapTight>
+            <wp:docPr id="1" name="图片 1"/>
+            <wp:cNvGraphicFramePr>
+              <a:graphicFrameLocks xmlns:a="http://schemas.openxmlformats.org/drawingml/2006/main" noChangeAspect="1"/>
+            </wp:cNvGraphicFramePr>
+            <a:graphic xmlns:a="http://schemas.openxmlformats.org/drawingml/2006/main">
+              <a:graphicData uri="http://schemas.openxmlformats.org/drawingml/2006/picture">
+                <pic:pic xmlns:pic="http://schemas.openxmlformats.org/drawingml/2006/picture">
+                  <pic:nvPicPr>
+                    <pic:cNvPr id="1" name=""/>
+                    <pic:cNvPicPr/>
+                  </pic:nvPicPr>
+                  <pic:blipFill>
+                    <a:blip r:embed="rId9" cstate="print">
+                      <a:extLst>
+                        <a:ext uri="{28A0092B-C50C-407E-A947-70E740481C1C}">
+                          <a14:useLocalDpi xmlns:a14="http://schemas.microsoft.com/office/drawing/2010/main" val="0"/>
+                        </a:ext>
+                      </a:extLst>
+                    </a:blip>
+                    <a:stretch>
+                      <a:fillRect/>
+                    </a:stretch>
+                  </pic:blipFill>
+                  <pic:spPr>
+                    <a:xfrm>
+                      <a:off x="0" y="0"/>
+                      <a:ext cx="4171950" cy="3675380"/>
+                    </a:xfrm>
+                    <a:prstGeom prst="rect">
+                      <a:avLst/>
+                    </a:prstGeom>
+                    <a:ln>
+                      <a:solidFill>
+                        <a:schemeClr val="tx1"/>
+                      </a:solidFill>
+                    </a:ln>
+                  </pic:spPr>
+                </pic:pic>
+              </a:graphicData>
+            </a:graphic>
+            <wp14:sizeRelH relativeFrom="margin">
+              <wp14:pctWidth>0</wp14:pctWidth>
+            </wp14:sizeRelH>
+            <wp14:sizeRelV relativeFrom="margin">
+              <wp14:pctHeight>0</wp14:pctHeight>
+            </wp14:sizeRelV>
+          </wp:anchor>
+        </w:drawing>
+      </w:r>
+      <w:r>
+        <w:rPr>
           <w:sz w:val="28"/>
           <w:szCs w:val="28"/>
         </w:rPr>
@@ -405,6 +570,12 @@
       </w:r>
     </w:p>
     <w:p>
+      <w:pPr>
+        <w:spacing w:afterLines="50" w:after="156"/>
+        <w:rPr>
+          <w:rFonts w:hint="eastAsia"/>
+        </w:rPr>
+      </w:pPr>
       <w:r>
         <w:rPr>
           <w:rFonts w:hint="eastAsia"/>
@@ -482,14 +653,12 @@
       <w:r>
         <w:t>in the dataset. Then we return the most similar post.</w:t>
       </w:r>
-    </w:p>
-    <w:p/>
-    <w:p>
-      <w:pPr>
-        <w:rPr>
-          <w:i/>
-        </w:rPr>
-      </w:pPr>
+      <w:r>
+        <w:rPr>
+          <w:rFonts w:hint="eastAsia"/>
+        </w:rPr>
+        <w:t xml:space="preserve"> </w:t>
+      </w:r>
       <w:r>
         <w:rPr>
           <w:rFonts w:hint="eastAsia"/>
@@ -624,8 +793,129 @@
         <w:t>.</w:t>
       </w:r>
     </w:p>
-    <w:p/>
     <w:p>
+      <w:pPr>
+        <w:spacing w:afterLines="50" w:after="156"/>
+        <w:rPr>
+          <w:rFonts w:hint="eastAsia"/>
+        </w:rPr>
+      </w:pPr>
+      <w:r>
+        <w:rPr>
+          <w:noProof/>
+        </w:rPr>
+        <mc:AlternateContent>
+          <mc:Choice Requires="wps">
+            <w:drawing>
+              <wp:anchor distT="45720" distB="45720" distL="114300" distR="114300" simplePos="0" relativeHeight="251660288" behindDoc="0" locked="0" layoutInCell="1" allowOverlap="1" wp14:anchorId="5CC49A96" wp14:editId="7593B520">
+                <wp:simplePos x="0" y="0"/>
+                <wp:positionH relativeFrom="column">
+                  <wp:posOffset>2990532</wp:posOffset>
+                </wp:positionH>
+                <wp:positionV relativeFrom="paragraph">
+                  <wp:posOffset>962025</wp:posOffset>
+                </wp:positionV>
+                <wp:extent cx="1452245" cy="1404620"/>
+                <wp:effectExtent l="0" t="0" r="0" b="6350"/>
+                <wp:wrapSquare wrapText="bothSides"/>
+                <wp:docPr id="217" name="文本框 2"/>
+                <wp:cNvGraphicFramePr>
+                  <a:graphicFrameLocks xmlns:a="http://schemas.openxmlformats.org/drawingml/2006/main"/>
+                </wp:cNvGraphicFramePr>
+                <a:graphic xmlns:a="http://schemas.openxmlformats.org/drawingml/2006/main">
+                  <a:graphicData uri="http://schemas.microsoft.com/office/word/2010/wordprocessingShape">
+                    <wps:wsp>
+                      <wps:cNvSpPr txBox="1">
+                        <a:spLocks noChangeArrowheads="1"/>
+                      </wps:cNvSpPr>
+                      <wps:spPr bwMode="auto">
+                        <a:xfrm>
+                          <a:off x="0" y="0"/>
+                          <a:ext cx="1452245" cy="1404620"/>
+                        </a:xfrm>
+                        <a:prstGeom prst="rect">
+                          <a:avLst/>
+                        </a:prstGeom>
+                        <a:solidFill>
+                          <a:srgbClr val="002060"/>
+                        </a:solidFill>
+                        <a:ln w="9525">
+                          <a:noFill/>
+                          <a:miter lim="800000"/>
+                          <a:headEnd/>
+                          <a:tailEnd/>
+                        </a:ln>
+                      </wps:spPr>
+                      <wps:txbx>
+                        <w:txbxContent>
+                          <w:p>
+                            <w:pPr>
+                              <w:rPr>
+                                <w:rFonts w:ascii="Times New Roman" w:hAnsi="Times New Roman" w:cs="Times New Roman"/>
+                                <w:b/>
+                                <w:bCs/>
+                              </w:rPr>
+                            </w:pPr>
+                            <w:r>
+                              <w:rPr>
+                                <w:rFonts w:ascii="Times New Roman" w:hAnsi="Times New Roman" w:cs="Times New Roman"/>
+                                <w:b/>
+                                <w:bCs/>
+                              </w:rPr>
+                              <w:t>Modeling Workflow</w:t>
+                            </w:r>
+                          </w:p>
+                        </w:txbxContent>
+                      </wps:txbx>
+                      <wps:bodyPr rot="0" vert="horz" wrap="square" lIns="91440" tIns="45720" rIns="91440" bIns="45720" anchor="t" anchorCtr="0">
+                        <a:spAutoFit/>
+                      </wps:bodyPr>
+                    </wps:wsp>
+                  </a:graphicData>
+                </a:graphic>
+                <wp14:sizeRelH relativeFrom="margin">
+                  <wp14:pctWidth>0</wp14:pctWidth>
+                </wp14:sizeRelH>
+                <wp14:sizeRelV relativeFrom="margin">
+                  <wp14:pctHeight>20000</wp14:pctHeight>
+                </wp14:sizeRelV>
+              </wp:anchor>
+            </w:drawing>
+          </mc:Choice>
+          <mc:Fallback>
+            <w:pict>
+              <v:shapetype w14:anchorId="5CC49A96" id="_x0000_t202" coordsize="21600,21600" o:spt="202" path="m,l,21600r21600,l21600,xe">
+                <v:stroke joinstyle="miter"/>
+                <v:path gradientshapeok="t" o:connecttype="rect"/>
+              </v:shapetype>
+              <v:shape id="文本框 2" o:spid="_x0000_s1026" type="#_x0000_t202" style="position:absolute;left:0;text-align:left;margin-left:235.45pt;margin-top:75.75pt;width:114.35pt;height:110.6pt;z-index:251660288;visibility:visible;mso-wrap-style:square;mso-width-percent:0;mso-height-percent:200;mso-wrap-distance-left:9pt;mso-wrap-distance-top:3.6pt;mso-wrap-distance-right:9pt;mso-wrap-distance-bottom:3.6pt;mso-position-horizontal:absolute;mso-position-horizontal-relative:text;mso-position-vertical:absolute;mso-position-vertical-relative:text;mso-width-percent:0;mso-height-percent:200;mso-width-relative:margin;mso-height-relative:margin;v-text-anchor:top" o:gfxdata="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" fillcolor="#002060" stroked="f">
+                <v:textbox style="mso-fit-shape-to-text:t">
+                  <w:txbxContent>
+                    <w:p>
+                      <w:pPr>
+                        <w:rPr>
+                          <w:rFonts w:ascii="Times New Roman" w:hAnsi="Times New Roman" w:cs="Times New Roman"/>
+                          <w:b/>
+                          <w:bCs/>
+                        </w:rPr>
+                      </w:pPr>
+                      <w:r>
+                        <w:rPr>
+                          <w:rFonts w:ascii="Times New Roman" w:hAnsi="Times New Roman" w:cs="Times New Roman"/>
+                          <w:b/>
+                          <w:bCs/>
+                        </w:rPr>
+                        <w:t>Modeling Workflow</w:t>
+                      </w:r>
+                    </w:p>
+                  </w:txbxContent>
+                </v:textbox>
+                <w10:wrap type="square"/>
+              </v:shape>
+            </w:pict>
+          </mc:Fallback>
+        </mc:AlternateContent>
+      </w:r>
       <w:r>
         <w:t xml:space="preserve">To calculate score </w:t>
       </w:r>
@@ -649,9 +939,12 @@
       <w:r>
         <w:t>, which maps images to dense vectors. The similarity between two images can be obtained by calculating the cosine similarity between their embedded vectors.</w:t>
       </w:r>
-    </w:p>
-    <w:p/>
-    <w:p>
+      <w:r>
+        <w:rPr>
+          <w:rFonts w:hint="eastAsia"/>
+        </w:rPr>
+        <w:t xml:space="preserve"> </w:t>
+      </w:r>
       <w:r>
         <w:t xml:space="preserve">The </w:t>
       </w:r>
@@ -697,8 +990,13 @@
         <w:t>Latent Semantic Index (LSI) to compute the similarities between text data. We will compare different approaches including SVD, NMF and LDA.</w:t>
       </w:r>
     </w:p>
-    <w:p/>
     <w:p>
+      <w:pPr>
+        <w:spacing w:afterLines="50" w:after="156"/>
+        <w:rPr>
+          <w:rFonts w:hint="eastAsia"/>
+        </w:rPr>
+      </w:pPr>
       <w:r>
         <w:rPr>
           <w:rFonts w:hint="eastAsia"/>
@@ -804,7 +1102,19 @@
         <w:t>linear regression</w:t>
       </w:r>
       <w:r>
-        <w:t xml:space="preserve"> with </w:t>
+        <w:t xml:space="preserve"> </w:t>
+      </w:r>
+      <w:r>
+        <w:rPr>
+          <w:rFonts w:hint="eastAsia"/>
+        </w:rPr>
+        <w:t>with</w:t>
+      </w:r>
+      <w:r>
+        <w:t xml:space="preserve"> softmax to get predictions, then do gradient descent </w:t>
+      </w:r>
+      <w:r>
+        <w:t xml:space="preserve">with </w:t>
       </w:r>
       <m:oMath>
         <m:r>
@@ -820,108 +1130,397 @@
         </w:rPr>
         <w:t xml:space="preserve"> </w:t>
       </w:r>
-      <w:proofErr w:type="spellStart"/>
-      <w:r>
-        <w:t>as</w:t>
-      </w:r>
-      <w:proofErr w:type="spellEnd"/>
-      <w:r>
-        <w:t xml:space="preserve"> loss function.</w:t>
+      <w:r>
+        <w:t>as loss function.</w:t>
+      </w:r>
+      <w:r>
+        <w:t xml:space="preserve"> The</w:t>
+      </w:r>
+      <w:r>
+        <w:t xml:space="preserve"> </w:t>
+      </w:r>
+      <w:r>
+        <w:t>work scheme is as below</w:t>
+      </w:r>
+      <w:r>
+        <w:t>,</w:t>
+      </w:r>
+    </w:p>
+    <w:tbl>
+      <w:tblPr>
+        <w:tblStyle w:val="a9"/>
+        <w:tblW w:w="0" w:type="auto"/>
+        <w:tblLook w:val="04A0" w:firstRow="1" w:lastRow="0" w:firstColumn="1" w:lastColumn="0" w:noHBand="0" w:noVBand="1"/>
+      </w:tblPr>
+      <w:tblGrid>
+        <w:gridCol w:w="2812"/>
+        <w:gridCol w:w="2812"/>
+        <w:gridCol w:w="2813"/>
+        <w:gridCol w:w="2813"/>
+      </w:tblGrid>
+      <w:tr>
+        <w:tc>
+          <w:tcPr>
+            <w:tcW w:w="2812" w:type="dxa"/>
+            <w:shd w:val="clear" w:color="auto" w:fill="F7CAAC" w:themeFill="accent2" w:themeFillTint="66"/>
+          </w:tcPr>
+          <w:p>
+            <w:pPr>
+              <w:rPr>
+                <w:b/>
+                <w:bCs/>
+              </w:rPr>
+            </w:pPr>
+            <w:r>
+              <w:rPr>
+                <w:b/>
+                <w:bCs/>
+              </w:rPr>
+              <w:t>Phase 1</w:t>
+            </w:r>
+          </w:p>
+          <w:p>
+            <w:r>
+              <w:t>Preparing Data</w:t>
+            </w:r>
+          </w:p>
+        </w:tc>
+        <w:tc>
+          <w:tcPr>
+            <w:tcW w:w="2812" w:type="dxa"/>
+            <w:shd w:val="clear" w:color="auto" w:fill="F7CAAC" w:themeFill="accent2" w:themeFillTint="66"/>
+          </w:tcPr>
+          <w:p>
+            <w:pPr>
+              <w:rPr>
+                <w:b/>
+                <w:bCs/>
+              </w:rPr>
+            </w:pPr>
+            <w:r>
+              <w:rPr>
+                <w:b/>
+                <w:bCs/>
+              </w:rPr>
+              <w:t>Phase 2</w:t>
+            </w:r>
+          </w:p>
+          <w:p>
+            <w:r>
+              <w:t>Similarity Score Modeling</w:t>
+            </w:r>
+          </w:p>
+        </w:tc>
+        <w:tc>
+          <w:tcPr>
+            <w:tcW w:w="2813" w:type="dxa"/>
+            <w:shd w:val="clear" w:color="auto" w:fill="F7CAAC" w:themeFill="accent2" w:themeFillTint="66"/>
+          </w:tcPr>
+          <w:p>
+            <w:pPr>
+              <w:rPr>
+                <w:b/>
+                <w:bCs/>
+              </w:rPr>
+            </w:pPr>
+            <w:r>
+              <w:rPr>
+                <w:b/>
+                <w:bCs/>
+              </w:rPr>
+              <w:t>Phase 3</w:t>
+            </w:r>
+          </w:p>
+          <w:p>
+            <w:r>
+              <w:t>Combining Metrics</w:t>
+            </w:r>
+          </w:p>
+        </w:tc>
+        <w:tc>
+          <w:tcPr>
+            <w:tcW w:w="2813" w:type="dxa"/>
+            <w:shd w:val="clear" w:color="auto" w:fill="F7CAAC" w:themeFill="accent2" w:themeFillTint="66"/>
+          </w:tcPr>
+          <w:p>
+            <w:pPr>
+              <w:rPr>
+                <w:b/>
+                <w:bCs/>
+              </w:rPr>
+            </w:pPr>
+            <w:r>
+              <w:rPr>
+                <w:b/>
+                <w:bCs/>
+              </w:rPr>
+              <w:t>Phase 4</w:t>
+            </w:r>
+          </w:p>
+          <w:p>
+            <w:r>
+              <w:t>Test &amp; Evaluation</w:t>
+            </w:r>
+          </w:p>
+        </w:tc>
+      </w:tr>
+      <w:tr>
+        <w:tc>
+          <w:tcPr>
+            <w:tcW w:w="2812" w:type="dxa"/>
+          </w:tcPr>
+          <w:p>
+            <w:r>
+              <w:rPr>
+                <w:rFonts w:hint="eastAsia"/>
+              </w:rPr>
+              <w:t>I</w:t>
+            </w:r>
+            <w:r>
+              <w:t>mage Data Standardization</w:t>
+            </w:r>
+          </w:p>
+        </w:tc>
+        <w:tc>
+          <w:tcPr>
+            <w:tcW w:w="2812" w:type="dxa"/>
+          </w:tcPr>
+          <w:p>
+            <w:r>
+              <w:t xml:space="preserve">Transfer </w:t>
+            </w:r>
+            <w:r>
+              <w:rPr>
+                <w:rFonts w:hint="eastAsia"/>
+              </w:rPr>
+              <w:t>P</w:t>
+            </w:r>
+            <w:r>
+              <w:t>re-trained Model</w:t>
+            </w:r>
+          </w:p>
+        </w:tc>
+        <w:tc>
+          <w:tcPr>
+            <w:tcW w:w="2813" w:type="dxa"/>
+            <w:vMerge w:val="restart"/>
+            <w:vAlign w:val="center"/>
+          </w:tcPr>
+          <w:p>
+            <w:r>
+              <w:rPr>
+                <w:rFonts w:hint="eastAsia"/>
+              </w:rPr>
+              <w:t>G</w:t>
+            </w:r>
+            <w:r>
+              <w:t>LM and Gradient Descent</w:t>
+            </w:r>
+          </w:p>
+        </w:tc>
+        <w:tc>
+          <w:tcPr>
+            <w:tcW w:w="2813" w:type="dxa"/>
+            <w:vMerge w:val="restart"/>
+            <w:vAlign w:val="center"/>
+          </w:tcPr>
+          <w:p>
+            <w:r>
+              <w:rPr>
+                <w:rFonts w:hint="eastAsia"/>
+              </w:rPr>
+              <w:t>T</w:t>
+            </w:r>
+            <w:r>
+              <w:t xml:space="preserve">uning </w:t>
+            </w:r>
+            <w:r>
+              <w:t>Hyperp</w:t>
+            </w:r>
+            <w:r>
+              <w:t xml:space="preserve">arams </w:t>
+            </w:r>
+          </w:p>
+          <w:p>
+            <w:r>
+              <w:t>Writing Reports</w:t>
+            </w:r>
+          </w:p>
+        </w:tc>
+      </w:tr>
+      <w:tr>
+        <w:tc>
+          <w:tcPr>
+            <w:tcW w:w="2812" w:type="dxa"/>
+          </w:tcPr>
+          <w:p>
+            <w:r>
+              <w:rPr>
+                <w:rFonts w:hint="eastAsia"/>
+              </w:rPr>
+              <w:t>T</w:t>
+            </w:r>
+            <w:r>
+              <w:t>ext Data Cleaning</w:t>
+            </w:r>
+          </w:p>
+        </w:tc>
+        <w:tc>
+          <w:tcPr>
+            <w:tcW w:w="2812" w:type="dxa"/>
+          </w:tcPr>
+          <w:p>
+            <w:r>
+              <w:rPr>
+                <w:rFonts w:hint="eastAsia"/>
+              </w:rPr>
+              <w:t>T</w:t>
+            </w:r>
+            <w:r>
+              <w:t>opic Models &amp; LDA</w:t>
+            </w:r>
+          </w:p>
+        </w:tc>
+        <w:tc>
+          <w:tcPr>
+            <w:tcW w:w="2813" w:type="dxa"/>
+            <w:vMerge/>
+          </w:tcPr>
+          <w:p/>
+        </w:tc>
+        <w:tc>
+          <w:tcPr>
+            <w:tcW w:w="2813" w:type="dxa"/>
+            <w:vMerge/>
+          </w:tcPr>
+          <w:p/>
+        </w:tc>
+      </w:tr>
+    </w:tbl>
+    <w:p>
+      <w:pPr>
+        <w:pStyle w:val="2"/>
+        <w:spacing w:before="0" w:after="0" w:line="360" w:lineRule="auto"/>
+        <w:rPr>
+          <w:sz w:val="28"/>
+          <w:szCs w:val="28"/>
+        </w:rPr>
+      </w:pPr>
+      <w:r>
+        <w:rPr>
+          <w:color w:val="FF0000"/>
+          <w:sz w:val="28"/>
+          <w:szCs w:val="28"/>
+        </w:rPr>
+        <w:t>Expected Results</w:t>
+      </w:r>
+      <w:r>
+        <w:rPr>
+          <w:rFonts w:hint="eastAsia"/>
+          <w:color w:val="FF0000"/>
+          <w:sz w:val="28"/>
+          <w:szCs w:val="28"/>
+        </w:rPr>
+        <w:t>-精简</w:t>
+      </w:r>
+    </w:p>
+    <w:p>
+      <w:pPr>
+        <w:rPr>
+          <w:rFonts w:hint="eastAsia"/>
+        </w:rPr>
+      </w:pPr>
+      <w:r>
+        <w:rPr>
+          <w:rFonts w:hint="eastAsia"/>
+        </w:rPr>
+        <w:t>Wit</w:t>
+      </w:r>
+      <w:r>
+        <w:t xml:space="preserve">h the input of product post with text descriptions, </w:t>
+      </w:r>
+      <w:r>
+        <w:t>our model is expected to identify if there is any repeated or similar posts. If there</w:t>
+      </w:r>
+      <w:r>
+        <w:t xml:space="preserve"> is a duplicate</w:t>
+      </w:r>
+      <w:r>
+        <w:t xml:space="preserve">, the model will return the </w:t>
+      </w:r>
+      <w:r>
+        <w:t>ID</w:t>
+      </w:r>
+      <w:r>
+        <w:t>s</w:t>
+      </w:r>
+      <w:r>
+        <w:t xml:space="preserve"> of the first n duplicate posts with the highest probability</w:t>
+      </w:r>
+      <w:r>
+        <w:t>, otherwise return False.</w:t>
       </w:r>
     </w:p>
     <w:p>
       <w:pPr>
         <w:pStyle w:val="2"/>
-        <w:spacing w:before="120" w:after="120" w:line="360" w:lineRule="auto"/>
-        <w:rPr>
+        <w:spacing w:before="0" w:after="0" w:line="360" w:lineRule="auto"/>
+      </w:pPr>
+      <w:r>
+        <w:rPr>
+          <w:rFonts w:hint="eastAsia"/>
           <w:sz w:val="28"/>
           <w:szCs w:val="28"/>
         </w:rPr>
-      </w:pPr>
+        <w:lastRenderedPageBreak/>
+        <w:t>R</w:t>
+      </w:r>
       <w:r>
         <w:rPr>
           <w:sz w:val="28"/>
           <w:szCs w:val="28"/>
         </w:rPr>
-        <w:t>Expected Results</w:t>
+        <w:t>eference</w:t>
       </w:r>
     </w:p>
     <w:p>
       <w:r>
         <w:rPr>
           <w:rFonts w:hint="eastAsia"/>
-        </w:rPr>
-        <w:t>Wit</w:t>
-      </w:r>
-      <w:r>
-        <w:t xml:space="preserve">h the input of product post with text descriptions, </w:t>
-      </w:r>
-      <w:r>
-        <w:t xml:space="preserve">our model is expected to identify if there </w:t>
-      </w:r>
-      <w:proofErr w:type="gramStart"/>
-      <w:r>
-        <w:t>is</w:t>
-      </w:r>
-      <w:proofErr w:type="gramEnd"/>
-      <w:r>
-        <w:t xml:space="preserve"> any repeated or similar posts. If there</w:t>
-      </w:r>
-      <w:r>
-        <w:t xml:space="preserve"> is a duplicate</w:t>
-      </w:r>
-      <w:r>
-        <w:t xml:space="preserve">, the model will return the </w:t>
-      </w:r>
-      <w:r>
-        <w:t>ID</w:t>
-      </w:r>
-      <w:r>
-        <w:t>s</w:t>
-      </w:r>
-      <w:r>
-        <w:t xml:space="preserve"> of the first n duplicate posts with the highest probability</w:t>
-      </w:r>
-      <w:r>
-        <w:t>, otherwise return False.</w:t>
-      </w:r>
-    </w:p>
-    <w:p/>
-    <w:p/>
-    <w:p>
-      <w:pPr>
-        <w:pStyle w:val="2"/>
-      </w:pPr>
-      <w:r>
-        <w:rPr>
-          <w:rFonts w:hint="eastAsia"/>
-        </w:rPr>
-        <w:lastRenderedPageBreak/>
-        <w:t>R</w:t>
-      </w:r>
-      <w:r>
-        <w:t>eference</w:t>
+          <w:color w:val="FF0000"/>
+        </w:rPr>
+        <w:t>搞一下R</w:t>
+      </w:r>
+      <w:r>
+        <w:rPr>
+          <w:color w:val="FF0000"/>
+        </w:rPr>
+        <w:t>efer</w:t>
+      </w:r>
+      <w:r>
+        <w:rPr>
+          <w:rFonts w:hint="eastAsia"/>
+          <w:color w:val="FF0000"/>
+        </w:rPr>
+        <w:t>的格式，</w:t>
+      </w:r>
+      <w:r>
+        <w:rPr>
+          <w:rFonts w:hint="eastAsia"/>
+          <w:color w:val="FF0000"/>
+        </w:rPr>
+        <w:t>用超链接插入文字节省空间，</w:t>
+      </w:r>
+      <w:r>
+        <w:rPr>
+          <w:rFonts w:hint="eastAsia"/>
+          <w:color w:val="FF0000"/>
+        </w:rPr>
+        <w:t>随意添加觉得切题的资源</w:t>
       </w:r>
     </w:p>
     <w:p>
-      <w:r>
-        <w:rPr>
-          <w:rFonts w:hint="eastAsia"/>
-        </w:rPr>
-        <w:t>搞一下R</w:t>
-      </w:r>
-      <w:r>
-        <w:t>efer</w:t>
-      </w:r>
-      <w:r>
-        <w:rPr>
-          <w:rFonts w:hint="eastAsia"/>
-        </w:rPr>
-        <w:t>的格式，随意添加觉得切题的资源</w:t>
-      </w:r>
-    </w:p>
-    <w:p>
-      <w:hyperlink r:id="rId8" w:anchor="feature-vector" w:history="1">
+      <w:hyperlink r:id="rId10" w:anchor="feature-vector" w:history="1">
         <w:r>
           <w:rPr>
             <w:rStyle w:val="aa"/>
@@ -931,7 +1530,7 @@
       </w:hyperlink>
     </w:p>
     <w:p>
-      <w:hyperlink r:id="rId9" w:anchor="4.-Finding-the-similar-image-through-LSH-and-cosine-similarity" w:history="1">
+      <w:hyperlink r:id="rId11" w:anchor="4.-Finding-the-similar-image-through-LSH-and-cosine-similarity" w:history="1">
         <w:r>
           <w:rPr>
             <w:rStyle w:val="aa"/>
@@ -941,7 +1540,12 @@
       </w:hyperlink>
     </w:p>
     <w:p>
-      <w:hyperlink r:id="rId10" w:history="1">
+      <w:pPr>
+        <w:rPr>
+          <w:rFonts w:hint="eastAsia"/>
+        </w:rPr>
+      </w:pPr>
+      <w:hyperlink r:id="rId12" w:history="1">
         <w:r>
           <w:rPr>
             <w:rStyle w:val="aa"/>
@@ -950,11 +1554,16 @@
         </w:r>
       </w:hyperlink>
     </w:p>
-    <w:p/>
-    <w:p/>
+    <w:p>
+      <w:pPr>
+        <w:rPr>
+          <w:rFonts w:hint="eastAsia"/>
+        </w:rPr>
+      </w:pPr>
+    </w:p>
     <w:sectPr>
       <w:pgSz w:w="11906" w:h="16838"/>
-      <w:pgMar w:top="720" w:right="720" w:bottom="720" w:left="720" w:header="851" w:footer="992" w:gutter="0"/>
+      <w:pgMar w:top="0" w:right="323" w:bottom="153" w:left="323" w:header="851" w:footer="992" w:gutter="0"/>
       <w:cols w:space="425"/>
       <w:docGrid w:type="lines" w:linePitch="312"/>
     </w:sectPr>
@@ -1798,6 +2407,18 @@
       <w:color w:val="808080"/>
     </w:rPr>
   </w:style>
+  <w:style w:type="character" w:styleId="ad">
+    <w:name w:val="FollowedHyperlink"/>
+    <w:basedOn w:val="a0"/>
+    <w:uiPriority w:val="99"/>
+    <w:semiHidden/>
+    <w:unhideWhenUsed/>
+    <w:rsid w:val="004B19DB"/>
+    <w:rPr>
+      <w:color w:val="954F72" w:themeColor="followedHyperlink"/>
+      <w:u w:val="single"/>
+    </w:rPr>
+  </w:style>
 </w:styles>
 </file>
 
@@ -2094,4 +2715,16 @@
     </a:ext>
   </a:extLst>
 </a:theme>
+</file>
+
+<file path=customXml/item1.xml><?xml version="1.0" encoding="utf-8"?>
+<b:Sources xmlns:b="http://schemas.openxmlformats.org/officeDocument/2006/bibliography" xmlns="http://schemas.openxmlformats.org/officeDocument/2006/bibliography" SelectedStyle="\APASixthEditionOfficeOnline.xsl" StyleName="APA" Version="6"/>
+</file>
+
+<file path=customXml/itemProps1.xml><?xml version="1.0" encoding="utf-8"?>
+<ds:datastoreItem xmlns:ds="http://schemas.openxmlformats.org/officeDocument/2006/customXml" ds:itemID="{F2377DD2-7833-4709-94DD-4D3A68876932}">
+  <ds:schemaRefs>
+    <ds:schemaRef ds:uri="http://schemas.openxmlformats.org/officeDocument/2006/bibliography"/>
+  </ds:schemaRefs>
+</ds:datastoreItem>
 </file>
</xml_diff>

<commit_message>
Data Source and References Updated by Yongrui Chen
</commit_message>
<xml_diff>
--- a/Proposal/590Porject Proposal.docx
+++ b/Proposal/590Porject Proposal.docx
@@ -4,7 +4,7 @@
   <w:body>
     <w:p>
       <w:pPr>
-        <w:pStyle w:val="a7"/>
+        <w:pStyle w:val="Title"/>
         <w:spacing w:before="0" w:after="0"/>
       </w:pPr>
       <w:r>
@@ -13,7 +13,7 @@
     </w:p>
     <w:p>
       <w:pPr>
-        <w:pStyle w:val="2"/>
+        <w:pStyle w:val="Heading2"/>
         <w:spacing w:before="0" w:after="0" w:line="240" w:lineRule="auto"/>
         <w:rPr>
           <w:sz w:val="28"/>
@@ -44,7 +44,7 @@
     </w:p>
     <w:tbl>
       <w:tblPr>
-        <w:tblStyle w:val="a9"/>
+        <w:tblStyle w:val="TableGrid"/>
         <w:tblW w:w="0" w:type="auto"/>
         <w:tblLook w:val="04A0" w:firstRow="1" w:lastRow="0" w:firstColumn="1" w:lastColumn="0" w:noHBand="0" w:noVBand="1"/>
       </w:tblPr>
@@ -278,7 +278,21 @@
                 <w:b/>
                 <w:bCs/>
               </w:rPr>
-              <w:t>ithub</w:t>
+              <w:t>it</w:t>
+            </w:r>
+            <w:r>
+              <w:rPr>
+                <w:b/>
+                <w:bCs/>
+              </w:rPr>
+              <w:t>H</w:t>
+            </w:r>
+            <w:r>
+              <w:rPr>
+                <w:b/>
+                <w:bCs/>
+              </w:rPr>
+              <w:t>ub</w:t>
             </w:r>
           </w:p>
         </w:tc>
@@ -288,10 +302,10 @@
             <w:gridSpan w:val="5"/>
           </w:tcPr>
           <w:p>
-            <w:hyperlink r:id="rId7" w:history="1">
+            <w:hyperlink r:id="rId8" w:history="1">
               <w:r>
                 <w:rPr>
-                  <w:rStyle w:val="aa"/>
+                  <w:rStyle w:val="Hyperlink"/>
                 </w:rPr>
                 <w:t>https://github.com/ZhaoyuanQiu/ANLY590.git</w:t>
               </w:r>
@@ -302,7 +316,7 @@
     </w:tbl>
     <w:p>
       <w:pPr>
-        <w:pStyle w:val="2"/>
+        <w:pStyle w:val="Heading2"/>
         <w:spacing w:before="0" w:after="0" w:line="360" w:lineRule="auto"/>
         <w:rPr>
           <w:sz w:val="28"/>
@@ -346,18 +360,21 @@
     <w:p>
       <w:pPr>
         <w:spacing w:afterLines="50" w:after="156"/>
+      </w:pPr>
+      <w:r>
         <w:rPr>
           <w:rFonts w:hint="eastAsia"/>
         </w:rPr>
-      </w:pPr>
-      <w:r>
-        <w:rPr>
-          <w:rFonts w:hint="eastAsia"/>
-        </w:rPr>
         <w:t>O</w:t>
       </w:r>
       <w:r>
-        <w:t xml:space="preserve">ur goal is to achieve an algorithm which can automatically find out the original post for a given product post, if any previous post pointing to the same item is found, and returns </w:t>
+        <w:t xml:space="preserve">ur goal is to achieve an algorithm which can automatically find out the original post for a given product post, if any previous post pointing to the same item is </w:t>
+      </w:r>
+      <w:r>
+        <w:t>found and</w:t>
+      </w:r>
+      <w:r>
+        <w:t xml:space="preserve"> returns </w:t>
       </w:r>
       <w:r>
         <w:t>FALSE</w:t>
@@ -382,7 +399,7 @@
     </w:p>
     <w:p>
       <w:pPr>
-        <w:pStyle w:val="2"/>
+        <w:pStyle w:val="Heading2"/>
         <w:spacing w:before="0" w:after="0" w:line="360" w:lineRule="auto"/>
         <w:rPr>
           <w:sz w:val="28"/>
@@ -398,90 +415,63 @@
       </w:r>
     </w:p>
     <w:p>
-      <w:r>
-        <w:t xml:space="preserve">Our data sources from </w:t>
-      </w:r>
-      <w:hyperlink r:id="rId8" w:history="1">
+      <w:pPr>
+        <w:rPr>
+          <w:color w:val="0563C1" w:themeColor="hyperlink"/>
+          <w:u w:val="single"/>
+        </w:rPr>
+      </w:pPr>
+      <w:r>
+        <w:t xml:space="preserve">The </w:t>
+      </w:r>
+      <w:r>
+        <w:t xml:space="preserve">data </w:t>
+      </w:r>
+      <w:r>
+        <w:t xml:space="preserve">used in this project was collected </w:t>
+      </w:r>
+      <w:r>
+        <w:t xml:space="preserve">from </w:t>
+      </w:r>
+      <w:hyperlink r:id="rId9" w:history="1">
         <w:r>
           <w:rPr>
-            <w:rStyle w:val="aa"/>
+            <w:rStyle w:val="Hyperlink"/>
           </w:rPr>
-          <w:t>Ka</w:t>
+          <w:t>Kag</w:t>
         </w:r>
         <w:r>
           <w:rPr>
-            <w:rStyle w:val="aa"/>
+            <w:rStyle w:val="Hyperlink"/>
           </w:rPr>
           <w:t>g</w:t>
         </w:r>
         <w:r>
           <w:rPr>
-            <w:rStyle w:val="aa"/>
+            <w:rStyle w:val="Hyperlink"/>
           </w:rPr>
-          <w:t>gle</w:t>
+          <w:t>le</w:t>
         </w:r>
       </w:hyperlink>
+      <w:r>
+        <w:t xml:space="preserve">, which </w:t>
+      </w:r>
+      <w:r>
+        <w:t xml:space="preserve">contains more than 30 thousand product descriptions and images from Shopee. A recommendation system will be constructed based on these data </w:t>
+      </w:r>
+      <w:r>
+        <w:t xml:space="preserve">to provide recommendations on </w:t>
+      </w:r>
+      <w:r>
+        <w:t>similar product</w:t>
+      </w:r>
+      <w:r>
+        <w:t xml:space="preserve">s for the users. </w:t>
+      </w:r>
     </w:p>
     <w:p>
       <w:pPr>
-        <w:rPr>
-          <w:color w:val="0563C1" w:themeColor="hyperlink"/>
-          <w:u w:val="single"/>
-        </w:rPr>
-      </w:pPr>
-      <w:r>
-        <w:rPr>
-          <w:rFonts w:hint="eastAsia"/>
-          <w:color w:val="FF0000"/>
-        </w:rPr>
-        <w:t>两行</w:t>
-      </w:r>
-      <w:r>
-        <w:rPr>
-          <w:rFonts w:hint="eastAsia"/>
-          <w:color w:val="FF0000"/>
-        </w:rPr>
-        <w:t>简单介绍一下</w:t>
-      </w:r>
-      <w:r>
-        <w:rPr>
-          <w:rFonts w:hint="eastAsia"/>
-          <w:color w:val="FF0000"/>
-        </w:rPr>
-        <w:t>数据来源，</w:t>
-      </w:r>
-      <w:r>
-        <w:rPr>
-          <w:rFonts w:hint="eastAsia"/>
-          <w:color w:val="FF0000"/>
-        </w:rPr>
-        <w:t>数据</w:t>
-      </w:r>
-      <w:r>
-        <w:rPr>
-          <w:rFonts w:hint="eastAsia"/>
-          <w:color w:val="FF0000"/>
-        </w:rPr>
-        <w:t>类型</w:t>
-      </w:r>
-      <w:r>
-        <w:rPr>
-          <w:rFonts w:hint="eastAsia"/>
-          <w:color w:val="FF0000"/>
-        </w:rPr>
-        <w:t>，数据量</w:t>
-      </w:r>
-      <w:r>
-        <w:rPr>
-          <w:rFonts w:hint="eastAsia"/>
-          <w:color w:val="FF0000"/>
-        </w:rPr>
-        <w:t>，数据用途</w:t>
-      </w:r>
-    </w:p>
-    <w:p>
-      <w:pPr>
-        <w:pStyle w:val="2"/>
+        <w:pStyle w:val="Heading2"/>
         <w:spacing w:before="0" w:after="0" w:line="360" w:lineRule="auto"/>
         <w:rPr>
           <w:sz w:val="28"/>
@@ -524,7 +514,7 @@
                     <pic:cNvPicPr/>
                   </pic:nvPicPr>
                   <pic:blipFill>
-                    <a:blip r:embed="rId9" cstate="print">
+                    <a:blip r:embed="rId10" cstate="print">
                       <a:extLst>
                         <a:ext uri="{28A0092B-C50C-407E-A947-70E740481C1C}">
                           <a14:useLocalDpi xmlns:a14="http://schemas.microsoft.com/office/drawing/2010/main" val="0"/>
@@ -572,9 +562,6 @@
     <w:p>
       <w:pPr>
         <w:spacing w:afterLines="50" w:after="156"/>
-        <w:rPr>
-          <w:rFonts w:hint="eastAsia"/>
-        </w:rPr>
       </w:pPr>
       <w:r>
         <w:rPr>
@@ -796,9 +783,6 @@
     <w:p>
       <w:pPr>
         <w:spacing w:afterLines="50" w:after="156"/>
-        <w:rPr>
-          <w:rFonts w:hint="eastAsia"/>
-        </w:rPr>
       </w:pPr>
       <w:r>
         <w:rPr>
@@ -888,7 +872,7 @@
                 <v:stroke joinstyle="miter"/>
                 <v:path gradientshapeok="t" o:connecttype="rect"/>
               </v:shapetype>
-              <v:shape id="文本框 2" o:spid="_x0000_s1026" type="#_x0000_t202" style="position:absolute;left:0;text-align:left;margin-left:235.45pt;margin-top:75.75pt;width:114.35pt;height:110.6pt;z-index:251660288;visibility:visible;mso-wrap-style:square;mso-width-percent:0;mso-height-percent:200;mso-wrap-distance-left:9pt;mso-wrap-distance-top:3.6pt;mso-wrap-distance-right:9pt;mso-wrap-distance-bottom:3.6pt;mso-position-horizontal:absolute;mso-position-horizontal-relative:text;mso-position-vertical:absolute;mso-position-vertical-relative:text;mso-width-percent:0;mso-height-percent:200;mso-width-relative:margin;mso-height-relative:margin;v-text-anchor:top" o:gfxdata="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" fillcolor="#002060" stroked="f">
+              <v:shape id="文本框 2" o:spid="_x0000_s1026" type="#_x0000_t202" style="position:absolute;left:0;text-align:left;margin-left:235.45pt;margin-top:75.75pt;width:114.35pt;height:110.6pt;z-index:251660288;visibility:visible;mso-wrap-style:square;mso-width-percent:0;mso-height-percent:200;mso-wrap-distance-left:9pt;mso-wrap-distance-top:3.6pt;mso-wrap-distance-right:9pt;mso-wrap-distance-bottom:3.6pt;mso-position-horizontal:absolute;mso-position-horizontal-relative:text;mso-position-vertical:absolute;mso-position-vertical-relative:text;mso-width-percent:0;mso-height-percent:200;mso-width-relative:margin;mso-height-relative:margin;v-text-anchor:top" o:gfxdata="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" fillcolor="#002060" stroked="f">
                 <v:textbox style="mso-fit-shape-to-text:t">
                   <w:txbxContent>
                     <w:p>
@@ -993,9 +977,6 @@
     <w:p>
       <w:pPr>
         <w:spacing w:afterLines="50" w:after="156"/>
-        <w:rPr>
-          <w:rFonts w:hint="eastAsia"/>
-        </w:rPr>
       </w:pPr>
       <w:r>
         <w:rPr>
@@ -1111,7 +1092,13 @@
         <w:t>with</w:t>
       </w:r>
       <w:r>
-        <w:t xml:space="preserve"> softmax to get predictions, then do gradient descent </w:t>
+        <w:t xml:space="preserve"> </w:t>
+      </w:r>
+      <w:r>
+        <w:t>softmax</w:t>
+      </w:r>
+      <w:r>
+        <w:t xml:space="preserve"> to get predictions, then do gradient descent </w:t>
       </w:r>
       <w:r>
         <w:t xml:space="preserve">with </w:t>
@@ -1148,7 +1135,7 @@
     </w:p>
     <w:tbl>
       <w:tblPr>
-        <w:tblStyle w:val="a9"/>
+        <w:tblStyle w:val="TableGrid"/>
         <w:tblW w:w="0" w:type="auto"/>
         <w:tblLook w:val="04A0" w:firstRow="1" w:lastRow="0" w:firstColumn="1" w:lastColumn="0" w:noHBand="0" w:noVBand="1"/>
       </w:tblPr>
@@ -1332,13 +1319,13 @@
               <w:t>T</w:t>
             </w:r>
             <w:r>
-              <w:t xml:space="preserve">uning </w:t>
-            </w:r>
-            <w:r>
-              <w:t>Hyperp</w:t>
-            </w:r>
-            <w:r>
-              <w:t xml:space="preserve">arams </w:t>
+              <w:t>uning Hyperparam</w:t>
+            </w:r>
+            <w:r>
+              <w:t>eter</w:t>
+            </w:r>
+            <w:r>
+              <w:t xml:space="preserve">s </w:t>
             </w:r>
           </w:p>
           <w:p>
@@ -1399,7 +1386,7 @@
     </w:tbl>
     <w:p>
       <w:pPr>
-        <w:pStyle w:val="2"/>
+        <w:pStyle w:val="Heading2"/>
         <w:spacing w:before="0" w:after="0" w:line="360" w:lineRule="auto"/>
         <w:rPr>
           <w:sz w:val="28"/>
@@ -1425,22 +1412,23 @@
       </w:r>
     </w:p>
     <w:p>
-      <w:pPr>
+      <w:r>
         <w:rPr>
           <w:rFonts w:hint="eastAsia"/>
         </w:rPr>
-      </w:pPr>
-      <w:r>
-        <w:rPr>
-          <w:rFonts w:hint="eastAsia"/>
-        </w:rPr>
         <w:t>Wit</w:t>
       </w:r>
       <w:r>
         <w:t xml:space="preserve">h the input of product post with text descriptions, </w:t>
       </w:r>
       <w:r>
-        <w:t>our model is expected to identify if there is any repeated or similar posts. If there</w:t>
+        <w:t xml:space="preserve">our model is expected to identify if there </w:t>
+      </w:r>
+      <w:r>
+        <w:t>are</w:t>
+      </w:r>
+      <w:r>
+        <w:t xml:space="preserve"> any repeated or similar posts. If there</w:t>
       </w:r>
       <w:r>
         <w:t xml:space="preserve"> is a duplicate</w:t>
@@ -1463,8 +1451,11 @@
     </w:p>
     <w:p>
       <w:pPr>
-        <w:pStyle w:val="2"/>
+        <w:pStyle w:val="Heading2"/>
         <w:spacing w:before="0" w:after="0" w:line="360" w:lineRule="auto"/>
+        <w:rPr>
+          <w:rStyle w:val="Hyperlink"/>
+        </w:rPr>
       </w:pPr>
       <w:r>
         <w:rPr>
@@ -1484,83 +1475,76 @@
       </w:r>
     </w:p>
     <w:p>
-      <w:r>
-        <w:rPr>
-          <w:rFonts w:hint="eastAsia"/>
-          <w:color w:val="FF0000"/>
-        </w:rPr>
-        <w:t>搞一下R</w:t>
-      </w:r>
-      <w:r>
-        <w:rPr>
-          <w:color w:val="FF0000"/>
-        </w:rPr>
-        <w:t>efer</w:t>
-      </w:r>
-      <w:r>
-        <w:rPr>
-          <w:rFonts w:hint="eastAsia"/>
-          <w:color w:val="FF0000"/>
-        </w:rPr>
-        <w:t>的格式，</w:t>
-      </w:r>
-      <w:r>
-        <w:rPr>
-          <w:rFonts w:hint="eastAsia"/>
-          <w:color w:val="FF0000"/>
-        </w:rPr>
-        <w:t>用超链接插入文字节省空间，</w:t>
-      </w:r>
-      <w:r>
-        <w:rPr>
-          <w:rFonts w:hint="eastAsia"/>
-          <w:color w:val="FF0000"/>
-        </w:rPr>
-        <w:t>随意添加觉得切题的资源</w:t>
+      <w:pPr>
+        <w:pStyle w:val="ListParagraph"/>
+        <w:numPr>
+          <w:ilvl w:val="0"/>
+          <w:numId w:val="1"/>
+        </w:numPr>
+      </w:pPr>
+      <w:r>
+        <w:t>Common Signatures for Images  |  TensorFlow Hub. (n.d.). TensorFlow. Retrieved October 9, 2022, from</w:t>
+      </w:r>
+      <w:r>
+        <w:t xml:space="preserve"> </w:t>
+      </w:r>
+      <w:hyperlink r:id="rId11" w:history="1">
+        <w:r>
+          <w:t>https://www.tensorflow.org/hub/common_signatures/images</w:t>
+        </w:r>
+      </w:hyperlink>
+      <w:r>
+        <w:t xml:space="preserve"> </w:t>
       </w:r>
     </w:p>
     <w:p>
-      <w:hyperlink r:id="rId10" w:anchor="feature-vector" w:history="1">
-        <w:r>
-          <w:rPr>
-            <w:rStyle w:val="aa"/>
-          </w:rPr>
-          <w:t>https://www.tensorflow.org/hub/common_signatures/images#feature-vector</w:t>
-        </w:r>
-      </w:hyperlink>
-    </w:p>
-    <w:p>
-      <w:hyperlink r:id="rId11" w:anchor="4.-Finding-the-similar-image-through-LSH-and-cosine-similarity" w:history="1">
-        <w:r>
-          <w:rPr>
-            <w:rStyle w:val="aa"/>
-          </w:rPr>
-          <w:t>https://www.kaggle.com/code/hamditarek/similar-image-cnn-cosine-similarity#4.-Finding-the-similar-image-through-LSH-and-cosine-similarity</w:t>
-        </w:r>
-      </w:hyperlink>
-    </w:p>
-    <w:p>
-      <w:pPr>
-        <w:rPr>
-          <w:rFonts w:hint="eastAsia"/>
-        </w:rPr>
-      </w:pPr>
+      <w:pPr>
+        <w:pStyle w:val="ListParagraph"/>
+        <w:numPr>
+          <w:ilvl w:val="0"/>
+          <w:numId w:val="1"/>
+        </w:numPr>
+      </w:pPr>
+      <w:r>
+        <w:t xml:space="preserve">Futrzynski, R. (n.d.). Image similarity with deep learning explained. Peltarion. Retrieved October 9, 2022, from </w:t>
+      </w:r>
       <w:hyperlink r:id="rId12" w:history="1">
         <w:r>
-          <w:rPr>
-            <w:rStyle w:val="aa"/>
-          </w:rPr>
           <w:t>https://peltarion.com/blog/data-science/image-similarity-explained</w:t>
         </w:r>
       </w:hyperlink>
+      <w:r>
+        <w:t xml:space="preserve"> </w:t>
+      </w:r>
     </w:p>
     <w:p>
       <w:pPr>
-        <w:rPr>
-          <w:rFonts w:hint="eastAsia"/>
-        </w:rPr>
-      </w:pPr>
+        <w:pStyle w:val="ListParagraph"/>
+        <w:numPr>
+          <w:ilvl w:val="0"/>
+          <w:numId w:val="1"/>
+        </w:numPr>
+      </w:pPr>
+      <w:r>
+        <w:t xml:space="preserve">Similar image: CNN + Cosine Similarity. (2022, February 17). Kaggle. Retrieved October 9, 2022, from </w:t>
+      </w:r>
+      <w:hyperlink r:id="rId13" w:history="1">
+        <w:r>
+          <w:t>https://www.kaggle.com/code/hamditarek/similar-image-cnn-cosine-similarity</w:t>
+        </w:r>
+      </w:hyperlink>
+      <w:r>
+        <w:t xml:space="preserve"> </w:t>
+      </w:r>
     </w:p>
+    <w:p>
+      <w:pPr>
+        <w:rPr>
+          <w:lang/>
+        </w:rPr>
+      </w:pPr>
+    </w:p>
+    <w:p/>
     <w:sectPr>
       <w:pgSz w:w="11906" w:h="16838"/>
       <w:pgMar w:top="0" w:right="323" w:bottom="153" w:left="323" w:header="851" w:footer="992" w:gutter="0"/>
@@ -1607,6 +1591,293 @@
     </w:p>
   </w:footnote>
 </w:footnotes>
+</file>
+
+<file path=word/numbering.xml><?xml version="1.0" encoding="utf-8"?>
+<w:numbering xmlns:wpc="http://schemas.microsoft.com/office/word/2010/wordprocessingCanvas" xmlns:cx="http://schemas.microsoft.com/office/drawing/2014/chartex" xmlns:cx1="http://schemas.microsoft.com/office/drawing/2015/9/8/chartex" xmlns:cx2="http://schemas.microsoft.com/office/drawing/2015/10/21/chartex" xmlns:cx3="http://schemas.microsoft.com/office/drawing/2016/5/9/chartex" xmlns:cx4="http://schemas.microsoft.com/office/drawing/2016/5/10/chartex" xmlns:cx5="http://schemas.microsoft.com/office/drawing/2016/5/11/chartex" xmlns:cx6="http://schemas.microsoft.com/office/drawing/2016/5/12/chartex" xmlns:cx7="http://schemas.microsoft.com/office/drawing/2016/5/13/chartex" xmlns:cx8="http://schemas.microsoft.com/office/drawing/2016/5/14/chartex" xmlns:mc="http://schemas.openxmlformats.org/markup-compatibility/2006" xmlns:aink="http://schemas.microsoft.com/office/drawing/2016/ink" xmlns:am3d="http://schemas.microsoft.com/office/drawing/2017/model3d" xmlns:o="urn:schemas-microsoft-com:office:office" xmlns:oel="http://schemas.microsoft.com/office/2019/extlst" xmlns:r="http://schemas.openxmlformats.org/officeDocument/2006/relationships" xmlns:m="http://schemas.openxmlformats.org/officeDocument/2006/math" xmlns:v="urn:schemas-microsoft-com:vml" xmlns:wp14="http://schemas.microsoft.com/office/word/2010/wordprocessingDrawing" xmlns:wp="http://schemas.openxmlformats.org/drawingml/2006/wordprocessingDrawing" xmlns:w10="urn:schemas-microsoft-com:office:word" xmlns:w="http://schemas.openxmlformats.org/wordprocessingml/2006/main" xmlns:w14="http://schemas.microsoft.com/office/word/2010/wordml" xmlns:w15="http://schemas.microsoft.com/office/word/2012/wordml" xmlns:w16cex="http://schemas.microsoft.com/office/word/2018/wordml/cex" xmlns:w16cid="http://schemas.microsoft.com/office/word/2016/wordml/cid" xmlns:w16="http://schemas.microsoft.com/office/word/2018/wordml" xmlns:w16sdtdh="http://schemas.microsoft.com/office/word/2020/wordml/sdtdatahash" xmlns:w16se="http://schemas.microsoft.com/office/word/2015/wordml/symex" xmlns:wpg="http://schemas.microsoft.com/office/word/2010/wordprocessingGroup" xmlns:wpi="http://schemas.microsoft.com/office/word/2010/wordprocessingInk" xmlns:wne="http://schemas.microsoft.com/office/word/2006/wordml" xmlns:wps="http://schemas.microsoft.com/office/word/2010/wordprocessingShape" mc:Ignorable="w14 w15 w16se w16cid w16 w16cex w16sdtdh wp14">
+  <w:abstractNum w:abstractNumId="0" w15:restartNumberingAfterBreak="0">
+    <w:nsid w:val="362A1997"/>
+    <w:multiLevelType w:val="hybridMultilevel"/>
+    <w:tmpl w:val="E760FBDC"/>
+    <w:lvl w:ilvl="0" w:tplc="67FC8BD8">
+      <w:start w:val="1"/>
+      <w:numFmt w:val="decimal"/>
+      <w:lvlText w:val="[%1]"/>
+      <w:lvlJc w:val="left"/>
+      <w:pPr>
+        <w:ind w:left="360" w:hanging="360"/>
+      </w:pPr>
+      <w:rPr>
+        <w:rFonts w:hint="default"/>
+        <w:b w:val="0"/>
+        <w:i w:val="0"/>
+      </w:rPr>
+    </w:lvl>
+    <w:lvl w:ilvl="1" w:tplc="04090019" w:tentative="1">
+      <w:start w:val="1"/>
+      <w:numFmt w:val="lowerLetter"/>
+      <w:lvlText w:val="%2."/>
+      <w:lvlJc w:val="left"/>
+      <w:pPr>
+        <w:ind w:left="1080" w:hanging="360"/>
+      </w:pPr>
+    </w:lvl>
+    <w:lvl w:ilvl="2" w:tplc="0409001B" w:tentative="1">
+      <w:start w:val="1"/>
+      <w:numFmt w:val="lowerRoman"/>
+      <w:lvlText w:val="%3."/>
+      <w:lvlJc w:val="right"/>
+      <w:pPr>
+        <w:ind w:left="1800" w:hanging="180"/>
+      </w:pPr>
+    </w:lvl>
+    <w:lvl w:ilvl="3" w:tplc="0409000F" w:tentative="1">
+      <w:start w:val="1"/>
+      <w:numFmt w:val="decimal"/>
+      <w:lvlText w:val="%4."/>
+      <w:lvlJc w:val="left"/>
+      <w:pPr>
+        <w:ind w:left="2520" w:hanging="360"/>
+      </w:pPr>
+    </w:lvl>
+    <w:lvl w:ilvl="4" w:tplc="04090019" w:tentative="1">
+      <w:start w:val="1"/>
+      <w:numFmt w:val="lowerLetter"/>
+      <w:lvlText w:val="%5."/>
+      <w:lvlJc w:val="left"/>
+      <w:pPr>
+        <w:ind w:left="3240" w:hanging="360"/>
+      </w:pPr>
+    </w:lvl>
+    <w:lvl w:ilvl="5" w:tplc="0409001B" w:tentative="1">
+      <w:start w:val="1"/>
+      <w:numFmt w:val="lowerRoman"/>
+      <w:lvlText w:val="%6."/>
+      <w:lvlJc w:val="right"/>
+      <w:pPr>
+        <w:ind w:left="3960" w:hanging="180"/>
+      </w:pPr>
+    </w:lvl>
+    <w:lvl w:ilvl="6" w:tplc="0409000F" w:tentative="1">
+      <w:start w:val="1"/>
+      <w:numFmt w:val="decimal"/>
+      <w:lvlText w:val="%7."/>
+      <w:lvlJc w:val="left"/>
+      <w:pPr>
+        <w:ind w:left="4680" w:hanging="360"/>
+      </w:pPr>
+    </w:lvl>
+    <w:lvl w:ilvl="7" w:tplc="04090019" w:tentative="1">
+      <w:start w:val="1"/>
+      <w:numFmt w:val="lowerLetter"/>
+      <w:lvlText w:val="%8."/>
+      <w:lvlJc w:val="left"/>
+      <w:pPr>
+        <w:ind w:left="5400" w:hanging="360"/>
+      </w:pPr>
+    </w:lvl>
+    <w:lvl w:ilvl="8" w:tplc="0409001B" w:tentative="1">
+      <w:start w:val="1"/>
+      <w:numFmt w:val="lowerRoman"/>
+      <w:lvlText w:val="%9."/>
+      <w:lvlJc w:val="right"/>
+      <w:pPr>
+        <w:ind w:left="6120" w:hanging="180"/>
+      </w:pPr>
+    </w:lvl>
+  </w:abstractNum>
+  <w:abstractNum w:abstractNumId="1" w15:restartNumberingAfterBreak="0">
+    <w:nsid w:val="4A846597"/>
+    <w:multiLevelType w:val="multilevel"/>
+    <w:tmpl w:val="D6FCFF10"/>
+    <w:styleLink w:val="CurrentList2"/>
+    <w:lvl w:ilvl="0">
+      <w:start w:val="1"/>
+      <w:numFmt w:val="decimal"/>
+      <w:lvlText w:val="[%1]"/>
+      <w:lvlJc w:val="left"/>
+      <w:pPr>
+        <w:ind w:left="360" w:hanging="360"/>
+      </w:pPr>
+      <w:rPr>
+        <w:rFonts w:hint="default"/>
+        <w:i/>
+      </w:rPr>
+    </w:lvl>
+    <w:lvl w:ilvl="1">
+      <w:start w:val="1"/>
+      <w:numFmt w:val="lowerLetter"/>
+      <w:lvlText w:val="%2."/>
+      <w:lvlJc w:val="left"/>
+      <w:pPr>
+        <w:ind w:left="1080" w:hanging="360"/>
+      </w:pPr>
+    </w:lvl>
+    <w:lvl w:ilvl="2">
+      <w:start w:val="1"/>
+      <w:numFmt w:val="lowerRoman"/>
+      <w:lvlText w:val="%3."/>
+      <w:lvlJc w:val="right"/>
+      <w:pPr>
+        <w:ind w:left="1800" w:hanging="180"/>
+      </w:pPr>
+    </w:lvl>
+    <w:lvl w:ilvl="3">
+      <w:start w:val="1"/>
+      <w:numFmt w:val="decimal"/>
+      <w:lvlText w:val="%4."/>
+      <w:lvlJc w:val="left"/>
+      <w:pPr>
+        <w:ind w:left="2520" w:hanging="360"/>
+      </w:pPr>
+    </w:lvl>
+    <w:lvl w:ilvl="4">
+      <w:start w:val="1"/>
+      <w:numFmt w:val="lowerLetter"/>
+      <w:lvlText w:val="%5."/>
+      <w:lvlJc w:val="left"/>
+      <w:pPr>
+        <w:ind w:left="3240" w:hanging="360"/>
+      </w:pPr>
+    </w:lvl>
+    <w:lvl w:ilvl="5">
+      <w:start w:val="1"/>
+      <w:numFmt w:val="lowerRoman"/>
+      <w:lvlText w:val="%6."/>
+      <w:lvlJc w:val="right"/>
+      <w:pPr>
+        <w:ind w:left="3960" w:hanging="180"/>
+      </w:pPr>
+    </w:lvl>
+    <w:lvl w:ilvl="6">
+      <w:start w:val="1"/>
+      <w:numFmt w:val="decimal"/>
+      <w:lvlText w:val="%7."/>
+      <w:lvlJc w:val="left"/>
+      <w:pPr>
+        <w:ind w:left="4680" w:hanging="360"/>
+      </w:pPr>
+    </w:lvl>
+    <w:lvl w:ilvl="7">
+      <w:start w:val="1"/>
+      <w:numFmt w:val="lowerLetter"/>
+      <w:lvlText w:val="%8."/>
+      <w:lvlJc w:val="left"/>
+      <w:pPr>
+        <w:ind w:left="5400" w:hanging="360"/>
+      </w:pPr>
+    </w:lvl>
+    <w:lvl w:ilvl="8">
+      <w:start w:val="1"/>
+      <w:numFmt w:val="lowerRoman"/>
+      <w:lvlText w:val="%9."/>
+      <w:lvlJc w:val="right"/>
+      <w:pPr>
+        <w:ind w:left="6120" w:hanging="180"/>
+      </w:pPr>
+    </w:lvl>
+  </w:abstractNum>
+  <w:abstractNum w:abstractNumId="2" w15:restartNumberingAfterBreak="0">
+    <w:nsid w:val="7C180843"/>
+    <w:multiLevelType w:val="multilevel"/>
+    <w:tmpl w:val="A06E3CCA"/>
+    <w:styleLink w:val="CurrentList1"/>
+    <w:lvl w:ilvl="0">
+      <w:start w:val="1"/>
+      <w:numFmt w:val="decimal"/>
+      <w:lvlText w:val="%1."/>
+      <w:lvlJc w:val="left"/>
+      <w:pPr>
+        <w:ind w:left="360" w:hanging="360"/>
+      </w:pPr>
+      <w:rPr>
+        <w:rFonts w:hint="default"/>
+        <w:i/>
+      </w:rPr>
+    </w:lvl>
+    <w:lvl w:ilvl="1">
+      <w:start w:val="1"/>
+      <w:numFmt w:val="lowerLetter"/>
+      <w:lvlText w:val="%2."/>
+      <w:lvlJc w:val="left"/>
+      <w:pPr>
+        <w:ind w:left="1080" w:hanging="360"/>
+      </w:pPr>
+    </w:lvl>
+    <w:lvl w:ilvl="2">
+      <w:start w:val="1"/>
+      <w:numFmt w:val="lowerRoman"/>
+      <w:lvlText w:val="%3."/>
+      <w:lvlJc w:val="right"/>
+      <w:pPr>
+        <w:ind w:left="1800" w:hanging="180"/>
+      </w:pPr>
+    </w:lvl>
+    <w:lvl w:ilvl="3">
+      <w:start w:val="1"/>
+      <w:numFmt w:val="decimal"/>
+      <w:lvlText w:val="%4."/>
+      <w:lvlJc w:val="left"/>
+      <w:pPr>
+        <w:ind w:left="2520" w:hanging="360"/>
+      </w:pPr>
+    </w:lvl>
+    <w:lvl w:ilvl="4">
+      <w:start w:val="1"/>
+      <w:numFmt w:val="lowerLetter"/>
+      <w:lvlText w:val="%5."/>
+      <w:lvlJc w:val="left"/>
+      <w:pPr>
+        <w:ind w:left="3240" w:hanging="360"/>
+      </w:pPr>
+    </w:lvl>
+    <w:lvl w:ilvl="5">
+      <w:start w:val="1"/>
+      <w:numFmt w:val="lowerRoman"/>
+      <w:lvlText w:val="%6."/>
+      <w:lvlJc w:val="right"/>
+      <w:pPr>
+        <w:ind w:left="3960" w:hanging="180"/>
+      </w:pPr>
+    </w:lvl>
+    <w:lvl w:ilvl="6">
+      <w:start w:val="1"/>
+      <w:numFmt w:val="decimal"/>
+      <w:lvlText w:val="%7."/>
+      <w:lvlJc w:val="left"/>
+      <w:pPr>
+        <w:ind w:left="4680" w:hanging="360"/>
+      </w:pPr>
+    </w:lvl>
+    <w:lvl w:ilvl="7">
+      <w:start w:val="1"/>
+      <w:numFmt w:val="lowerLetter"/>
+      <w:lvlText w:val="%8."/>
+      <w:lvlJc w:val="left"/>
+      <w:pPr>
+        <w:ind w:left="5400" w:hanging="360"/>
+      </w:pPr>
+    </w:lvl>
+    <w:lvl w:ilvl="8">
+      <w:start w:val="1"/>
+      <w:numFmt w:val="lowerRoman"/>
+      <w:lvlText w:val="%9."/>
+      <w:lvlJc w:val="right"/>
+      <w:pPr>
+        <w:ind w:left="6120" w:hanging="180"/>
+      </w:pPr>
+    </w:lvl>
+  </w:abstractNum>
+  <w:num w:numId="1" w16cid:durableId="1342271085">
+    <w:abstractNumId w:val="0"/>
+  </w:num>
+  <w:num w:numId="2" w16cid:durableId="839389839">
+    <w:abstractNumId w:val="2"/>
+  </w:num>
+  <w:num w:numId="3" w16cid:durableId="240916087">
+    <w:abstractNumId w:val="1"/>
+  </w:num>
+</w:numbering>
 </file>
 
 <file path=word/styles.xml><?xml version="1.0" encoding="utf-8"?>
@@ -2001,7 +2272,7 @@
     <w:lsdException w:name="Unresolved Mention" w:semiHidden="1" w:unhideWhenUsed="1"/>
     <w:lsdException w:name="Smart Link" w:semiHidden="1" w:unhideWhenUsed="1"/>
   </w:latentStyles>
-  <w:style w:type="paragraph" w:default="1" w:styleId="a">
+  <w:style w:type="paragraph" w:default="1" w:styleId="Normal">
     <w:name w:val="Normal"/>
     <w:qFormat/>
     <w:pPr>
@@ -2009,11 +2280,11 @@
       <w:jc w:val="both"/>
     </w:pPr>
   </w:style>
-  <w:style w:type="paragraph" w:styleId="1">
+  <w:style w:type="paragraph" w:styleId="Heading1">
     <w:name w:val="heading 1"/>
-    <w:basedOn w:val="a"/>
-    <w:next w:val="a"/>
-    <w:link w:val="10"/>
+    <w:basedOn w:val="Normal"/>
+    <w:next w:val="Normal"/>
+    <w:link w:val="Heading1Char"/>
     <w:uiPriority w:val="9"/>
     <w:qFormat/>
     <w:rsid w:val="00015097"/>
@@ -2031,11 +2302,11 @@
       <w:szCs w:val="44"/>
     </w:rPr>
   </w:style>
-  <w:style w:type="paragraph" w:styleId="2">
+  <w:style w:type="paragraph" w:styleId="Heading2">
     <w:name w:val="heading 2"/>
-    <w:basedOn w:val="a"/>
-    <w:next w:val="a"/>
-    <w:link w:val="20"/>
+    <w:basedOn w:val="Normal"/>
+    <w:next w:val="Normal"/>
+    <w:link w:val="Heading2Char"/>
     <w:uiPriority w:val="9"/>
     <w:unhideWhenUsed/>
     <w:qFormat/>
@@ -2054,11 +2325,11 @@
       <w:szCs w:val="32"/>
     </w:rPr>
   </w:style>
-  <w:style w:type="paragraph" w:styleId="3">
+  <w:style w:type="paragraph" w:styleId="Heading3">
     <w:name w:val="heading 3"/>
-    <w:basedOn w:val="a"/>
-    <w:next w:val="a"/>
-    <w:link w:val="30"/>
+    <w:basedOn w:val="Normal"/>
+    <w:next w:val="Normal"/>
+    <w:link w:val="Heading3Char"/>
     <w:uiPriority w:val="9"/>
     <w:unhideWhenUsed/>
     <w:qFormat/>
@@ -2076,11 +2347,11 @@
       <w:szCs w:val="32"/>
     </w:rPr>
   </w:style>
-  <w:style w:type="paragraph" w:styleId="4">
+  <w:style w:type="paragraph" w:styleId="Heading4">
     <w:name w:val="heading 4"/>
-    <w:basedOn w:val="a"/>
-    <w:next w:val="a"/>
-    <w:link w:val="40"/>
+    <w:basedOn w:val="Normal"/>
+    <w:next w:val="Normal"/>
+    <w:link w:val="Heading4Char"/>
     <w:uiPriority w:val="9"/>
     <w:unhideWhenUsed/>
     <w:qFormat/>
@@ -2099,11 +2370,11 @@
       <w:szCs w:val="28"/>
     </w:rPr>
   </w:style>
-  <w:style w:type="paragraph" w:styleId="5">
+  <w:style w:type="paragraph" w:styleId="Heading5">
     <w:name w:val="heading 5"/>
-    <w:basedOn w:val="a"/>
-    <w:next w:val="a"/>
-    <w:link w:val="50"/>
+    <w:basedOn w:val="Normal"/>
+    <w:next w:val="Normal"/>
+    <w:link w:val="Heading5Char"/>
     <w:uiPriority w:val="9"/>
     <w:unhideWhenUsed/>
     <w:qFormat/>
@@ -2121,11 +2392,11 @@
       <w:szCs w:val="28"/>
     </w:rPr>
   </w:style>
-  <w:style w:type="paragraph" w:styleId="6">
+  <w:style w:type="paragraph" w:styleId="Heading6">
     <w:name w:val="heading 6"/>
-    <w:basedOn w:val="a"/>
-    <w:next w:val="a"/>
-    <w:link w:val="60"/>
+    <w:basedOn w:val="Normal"/>
+    <w:next w:val="Normal"/>
+    <w:link w:val="Heading6Char"/>
     <w:uiPriority w:val="9"/>
     <w:unhideWhenUsed/>
     <w:qFormat/>
@@ -2144,13 +2415,12 @@
       <w:szCs w:val="24"/>
     </w:rPr>
   </w:style>
-  <w:style w:type="character" w:default="1" w:styleId="a0">
+  <w:style w:type="character" w:default="1" w:styleId="DefaultParagraphFont">
     <w:name w:val="Default Paragraph Font"/>
     <w:uiPriority w:val="1"/>
-    <w:semiHidden/>
     <w:unhideWhenUsed/>
   </w:style>
-  <w:style w:type="table" w:default="1" w:styleId="a1">
+  <w:style w:type="table" w:default="1" w:styleId="TableNormal">
     <w:name w:val="Normal Table"/>
     <w:uiPriority w:val="99"/>
     <w:semiHidden/>
@@ -2165,16 +2435,16 @@
       </w:tblCellMar>
     </w:tblPr>
   </w:style>
-  <w:style w:type="numbering" w:default="1" w:styleId="a2">
+  <w:style w:type="numbering" w:default="1" w:styleId="NoList">
     <w:name w:val="No List"/>
     <w:uiPriority w:val="99"/>
     <w:semiHidden/>
     <w:unhideWhenUsed/>
   </w:style>
-  <w:style w:type="paragraph" w:styleId="a3">
+  <w:style w:type="paragraph" w:styleId="Header">
     <w:name w:val="header"/>
-    <w:basedOn w:val="a"/>
-    <w:link w:val="a4"/>
+    <w:basedOn w:val="Normal"/>
+    <w:link w:val="HeaderChar"/>
     <w:uiPriority w:val="99"/>
     <w:unhideWhenUsed/>
     <w:rsid w:val="00831029"/>
@@ -2194,10 +2464,10 @@
       <w:szCs w:val="18"/>
     </w:rPr>
   </w:style>
-  <w:style w:type="character" w:customStyle="1" w:styleId="a4">
-    <w:name w:val="页眉 字符"/>
-    <w:basedOn w:val="a0"/>
-    <w:link w:val="a3"/>
+  <w:style w:type="character" w:customStyle="1" w:styleId="HeaderChar">
+    <w:name w:val="Header Char"/>
+    <w:basedOn w:val="DefaultParagraphFont"/>
+    <w:link w:val="Header"/>
     <w:uiPriority w:val="99"/>
     <w:rsid w:val="00831029"/>
     <w:rPr>
@@ -2205,10 +2475,10 @@
       <w:szCs w:val="18"/>
     </w:rPr>
   </w:style>
-  <w:style w:type="paragraph" w:styleId="a5">
+  <w:style w:type="paragraph" w:styleId="Footer">
     <w:name w:val="footer"/>
-    <w:basedOn w:val="a"/>
-    <w:link w:val="a6"/>
+    <w:basedOn w:val="Normal"/>
+    <w:link w:val="FooterChar"/>
     <w:uiPriority w:val="99"/>
     <w:unhideWhenUsed/>
     <w:rsid w:val="00831029"/>
@@ -2225,10 +2495,10 @@
       <w:szCs w:val="18"/>
     </w:rPr>
   </w:style>
-  <w:style w:type="character" w:customStyle="1" w:styleId="a6">
-    <w:name w:val="页脚 字符"/>
-    <w:basedOn w:val="a0"/>
-    <w:link w:val="a5"/>
+  <w:style w:type="character" w:customStyle="1" w:styleId="FooterChar">
+    <w:name w:val="Footer Char"/>
+    <w:basedOn w:val="DefaultParagraphFont"/>
+    <w:link w:val="Footer"/>
     <w:uiPriority w:val="99"/>
     <w:rsid w:val="00831029"/>
     <w:rPr>
@@ -2236,10 +2506,10 @@
       <w:szCs w:val="18"/>
     </w:rPr>
   </w:style>
-  <w:style w:type="character" w:customStyle="1" w:styleId="20">
-    <w:name w:val="标题 2 字符"/>
-    <w:basedOn w:val="a0"/>
-    <w:link w:val="2"/>
+  <w:style w:type="character" w:customStyle="1" w:styleId="Heading2Char">
+    <w:name w:val="Heading 2 Char"/>
+    <w:basedOn w:val="DefaultParagraphFont"/>
+    <w:link w:val="Heading2"/>
     <w:uiPriority w:val="9"/>
     <w:rsid w:val="00831029"/>
     <w:rPr>
@@ -2250,11 +2520,11 @@
       <w:szCs w:val="32"/>
     </w:rPr>
   </w:style>
-  <w:style w:type="paragraph" w:styleId="a7">
+  <w:style w:type="paragraph" w:styleId="Title">
     <w:name w:val="Title"/>
-    <w:basedOn w:val="a"/>
-    <w:next w:val="a"/>
-    <w:link w:val="a8"/>
+    <w:basedOn w:val="Normal"/>
+    <w:next w:val="Normal"/>
+    <w:link w:val="TitleChar"/>
     <w:uiPriority w:val="10"/>
     <w:qFormat/>
     <w:rsid w:val="00C4336F"/>
@@ -2271,10 +2541,10 @@
       <w:szCs w:val="32"/>
     </w:rPr>
   </w:style>
-  <w:style w:type="character" w:customStyle="1" w:styleId="a8">
-    <w:name w:val="标题 字符"/>
-    <w:basedOn w:val="a0"/>
-    <w:link w:val="a7"/>
+  <w:style w:type="character" w:customStyle="1" w:styleId="TitleChar">
+    <w:name w:val="Title Char"/>
+    <w:basedOn w:val="DefaultParagraphFont"/>
+    <w:link w:val="Title"/>
     <w:uiPriority w:val="10"/>
     <w:rsid w:val="00C4336F"/>
     <w:rPr>
@@ -2287,13 +2557,13 @@
   </w:style>
   <w:style w:type="character" w:customStyle="1" w:styleId="md-plain">
     <w:name w:val="md-plain"/>
-    <w:basedOn w:val="a0"/>
+    <w:basedOn w:val="DefaultParagraphFont"/>
     <w:rsid w:val="00C90794"/>
   </w:style>
-  <w:style w:type="character" w:customStyle="1" w:styleId="30">
-    <w:name w:val="标题 3 字符"/>
-    <w:basedOn w:val="a0"/>
-    <w:link w:val="3"/>
+  <w:style w:type="character" w:customStyle="1" w:styleId="Heading3Char">
+    <w:name w:val="Heading 3 Char"/>
+    <w:basedOn w:val="DefaultParagraphFont"/>
+    <w:link w:val="Heading3"/>
     <w:uiPriority w:val="9"/>
     <w:rsid w:val="00015097"/>
     <w:rPr>
@@ -2303,10 +2573,10 @@
       <w:szCs w:val="32"/>
     </w:rPr>
   </w:style>
-  <w:style w:type="character" w:customStyle="1" w:styleId="40">
-    <w:name w:val="标题 4 字符"/>
-    <w:basedOn w:val="a0"/>
-    <w:link w:val="4"/>
+  <w:style w:type="character" w:customStyle="1" w:styleId="Heading4Char">
+    <w:name w:val="Heading 4 Char"/>
+    <w:basedOn w:val="DefaultParagraphFont"/>
+    <w:link w:val="Heading4"/>
     <w:uiPriority w:val="9"/>
     <w:rsid w:val="00015097"/>
     <w:rPr>
@@ -2317,10 +2587,10 @@
       <w:szCs w:val="28"/>
     </w:rPr>
   </w:style>
-  <w:style w:type="character" w:customStyle="1" w:styleId="50">
-    <w:name w:val="标题 5 字符"/>
-    <w:basedOn w:val="a0"/>
-    <w:link w:val="5"/>
+  <w:style w:type="character" w:customStyle="1" w:styleId="Heading5Char">
+    <w:name w:val="Heading 5 Char"/>
+    <w:basedOn w:val="DefaultParagraphFont"/>
+    <w:link w:val="Heading5"/>
     <w:uiPriority w:val="9"/>
     <w:rsid w:val="00015097"/>
     <w:rPr>
@@ -2330,10 +2600,10 @@
       <w:szCs w:val="28"/>
     </w:rPr>
   </w:style>
-  <w:style w:type="character" w:customStyle="1" w:styleId="10">
-    <w:name w:val="标题 1 字符"/>
-    <w:basedOn w:val="a0"/>
-    <w:link w:val="1"/>
+  <w:style w:type="character" w:customStyle="1" w:styleId="Heading1Char">
+    <w:name w:val="Heading 1 Char"/>
+    <w:basedOn w:val="DefaultParagraphFont"/>
+    <w:link w:val="Heading1"/>
     <w:uiPriority w:val="9"/>
     <w:rsid w:val="00015097"/>
     <w:rPr>
@@ -2344,10 +2614,10 @@
       <w:szCs w:val="44"/>
     </w:rPr>
   </w:style>
-  <w:style w:type="character" w:customStyle="1" w:styleId="60">
-    <w:name w:val="标题 6 字符"/>
-    <w:basedOn w:val="a0"/>
-    <w:link w:val="6"/>
+  <w:style w:type="character" w:customStyle="1" w:styleId="Heading6Char">
+    <w:name w:val="Heading 6 Char"/>
+    <w:basedOn w:val="DefaultParagraphFont"/>
+    <w:link w:val="Heading6"/>
     <w:uiPriority w:val="9"/>
     <w:rsid w:val="00015097"/>
     <w:rPr>
@@ -2358,9 +2628,9 @@
       <w:szCs w:val="24"/>
     </w:rPr>
   </w:style>
-  <w:style w:type="table" w:styleId="a9">
+  <w:style w:type="table" w:styleId="TableGrid">
     <w:name w:val="Table Grid"/>
-    <w:basedOn w:val="a1"/>
+    <w:basedOn w:val="TableNormal"/>
     <w:uiPriority w:val="39"/>
     <w:rsid w:val="00015097"/>
     <w:tblPr>
@@ -2374,9 +2644,9 @@
       </w:tblBorders>
     </w:tblPr>
   </w:style>
-  <w:style w:type="character" w:styleId="aa">
+  <w:style w:type="character" w:styleId="Hyperlink">
     <w:name w:val="Hyperlink"/>
-    <w:basedOn w:val="a0"/>
+    <w:basedOn w:val="DefaultParagraphFont"/>
     <w:uiPriority w:val="99"/>
     <w:unhideWhenUsed/>
     <w:rsid w:val="009E0583"/>
@@ -2385,9 +2655,9 @@
       <w:u w:val="single"/>
     </w:rPr>
   </w:style>
-  <w:style w:type="character" w:styleId="ab">
+  <w:style w:type="character" w:styleId="UnresolvedMention">
     <w:name w:val="Unresolved Mention"/>
-    <w:basedOn w:val="a0"/>
+    <w:basedOn w:val="DefaultParagraphFont"/>
     <w:uiPriority w:val="99"/>
     <w:semiHidden/>
     <w:unhideWhenUsed/>
@@ -2397,9 +2667,9 @@
       <w:shd w:val="clear" w:color="auto" w:fill="E1DFDD"/>
     </w:rPr>
   </w:style>
-  <w:style w:type="character" w:styleId="ac">
+  <w:style w:type="character" w:styleId="PlaceholderText">
     <w:name w:val="Placeholder Text"/>
-    <w:basedOn w:val="a0"/>
+    <w:basedOn w:val="DefaultParagraphFont"/>
     <w:uiPriority w:val="99"/>
     <w:semiHidden/>
     <w:rsid w:val="000B73A1"/>
@@ -2407,9 +2677,9 @@
       <w:color w:val="808080"/>
     </w:rPr>
   </w:style>
-  <w:style w:type="character" w:styleId="ad">
+  <w:style w:type="character" w:styleId="FollowedHyperlink">
     <w:name w:val="FollowedHyperlink"/>
-    <w:basedOn w:val="a0"/>
+    <w:basedOn w:val="DefaultParagraphFont"/>
     <w:uiPriority w:val="99"/>
     <w:semiHidden/>
     <w:unhideWhenUsed/>
@@ -2418,6 +2688,37 @@
       <w:color w:val="954F72" w:themeColor="followedHyperlink"/>
       <w:u w:val="single"/>
     </w:rPr>
+  </w:style>
+  <w:style w:type="paragraph" w:styleId="ListParagraph">
+    <w:name w:val="List Paragraph"/>
+    <w:basedOn w:val="Normal"/>
+    <w:uiPriority w:val="34"/>
+    <w:qFormat/>
+    <w:rsid w:val="00406626"/>
+    <w:pPr>
+      <w:ind w:left="720"/>
+      <w:contextualSpacing/>
+    </w:pPr>
+  </w:style>
+  <w:style w:type="numbering" w:customStyle="1" w:styleId="CurrentList1">
+    <w:name w:val="Current List1"/>
+    <w:uiPriority w:val="99"/>
+    <w:rsid w:val="00406626"/>
+    <w:pPr>
+      <w:numPr>
+        <w:numId w:val="2"/>
+      </w:numPr>
+    </w:pPr>
+  </w:style>
+  <w:style w:type="numbering" w:customStyle="1" w:styleId="CurrentList2">
+    <w:name w:val="Current List2"/>
+    <w:uiPriority w:val="99"/>
+    <w:rsid w:val="00406626"/>
+    <w:pPr>
+      <w:numPr>
+        <w:numId w:val="3"/>
+      </w:numPr>
+    </w:pPr>
   </w:style>
 </w:styles>
 </file>

</xml_diff>

<commit_message>
3rd revision by Zhaoyuan Qiu
</commit_message>
<xml_diff>
--- a/Proposal/590Porject Proposal.docx
+++ b/Proposal/590Porject Proposal.docx
@@ -4,7 +4,7 @@
   <w:body>
     <w:p>
       <w:pPr>
-        <w:pStyle w:val="Title"/>
+        <w:pStyle w:val="a7"/>
         <w:spacing w:before="0" w:after="0"/>
       </w:pPr>
       <w:r>
@@ -13,7 +13,7 @@
     </w:p>
     <w:p>
       <w:pPr>
-        <w:pStyle w:val="Heading2"/>
+        <w:pStyle w:val="2"/>
         <w:spacing w:before="0" w:after="0" w:line="240" w:lineRule="auto"/>
         <w:rPr>
           <w:sz w:val="28"/>
@@ -44,7 +44,7 @@
     </w:p>
     <w:tbl>
       <w:tblPr>
-        <w:tblStyle w:val="TableGrid"/>
+        <w:tblStyle w:val="a9"/>
         <w:tblW w:w="0" w:type="auto"/>
         <w:tblLook w:val="04A0" w:firstRow="1" w:lastRow="0" w:firstColumn="1" w:lastColumn="0" w:noHBand="0" w:noVBand="1"/>
       </w:tblPr>
@@ -305,7 +305,7 @@
             <w:hyperlink r:id="rId8" w:history="1">
               <w:r>
                 <w:rPr>
-                  <w:rStyle w:val="Hyperlink"/>
+                  <w:rStyle w:val="aa"/>
                 </w:rPr>
                 <w:t>https://github.com/ZhaoyuanQiu/ANLY590.git</w:t>
               </w:r>
@@ -316,7 +316,7 @@
     </w:tbl>
     <w:p>
       <w:pPr>
-        <w:pStyle w:val="Heading2"/>
+        <w:pStyle w:val="2"/>
         <w:spacing w:before="0" w:after="0" w:line="360" w:lineRule="auto"/>
         <w:rPr>
           <w:sz w:val="28"/>
@@ -325,7 +325,6 @@
       </w:pPr>
       <w:r>
         <w:rPr>
-          <w:color w:val="FF0000"/>
           <w:sz w:val="28"/>
           <w:szCs w:val="28"/>
         </w:rPr>
@@ -333,7 +332,6 @@
       </w:r>
       <w:r>
         <w:rPr>
-          <w:color w:val="FF0000"/>
           <w:sz w:val="28"/>
           <w:szCs w:val="28"/>
         </w:rPr>
@@ -341,7 +339,6 @@
       </w:r>
       <w:r>
         <w:rPr>
-          <w:color w:val="FF0000"/>
           <w:sz w:val="28"/>
           <w:szCs w:val="28"/>
         </w:rPr>
@@ -349,12 +346,10 @@
       </w:r>
       <w:r>
         <w:rPr>
-          <w:rFonts w:hint="eastAsia"/>
-          <w:color w:val="FF0000"/>
           <w:sz w:val="28"/>
           <w:szCs w:val="28"/>
         </w:rPr>
-        <w:t>-精简</w:t>
+        <w:t xml:space="preserve"> </w:t>
       </w:r>
     </w:p>
     <w:p>
@@ -399,7 +394,7 @@
     </w:p>
     <w:p>
       <w:pPr>
-        <w:pStyle w:val="Heading2"/>
+        <w:pStyle w:val="2"/>
         <w:spacing w:before="0" w:after="0" w:line="360" w:lineRule="auto"/>
         <w:rPr>
           <w:sz w:val="28"/>
@@ -436,42 +431,36 @@
       <w:hyperlink r:id="rId9" w:history="1">
         <w:r>
           <w:rPr>
-            <w:rStyle w:val="Hyperlink"/>
+            <w:rStyle w:val="aa"/>
           </w:rPr>
-          <w:t>Kag</w:t>
-        </w:r>
-        <w:r>
-          <w:rPr>
-            <w:rStyle w:val="Hyperlink"/>
-          </w:rPr>
-          <w:t>g</w:t>
-        </w:r>
-        <w:r>
-          <w:rPr>
-            <w:rStyle w:val="Hyperlink"/>
-          </w:rPr>
-          <w:t>le</w:t>
+          <w:t>Kaggle</w:t>
         </w:r>
       </w:hyperlink>
       <w:r>
         <w:t xml:space="preserve">, which </w:t>
       </w:r>
       <w:r>
-        <w:t xml:space="preserve">contains more than 30 thousand product descriptions and images from Shopee. A recommendation system will be constructed based on these data </w:t>
-      </w:r>
-      <w:r>
-        <w:t xml:space="preserve">to provide recommendations on </w:t>
-      </w:r>
-      <w:r>
-        <w:t>similar product</w:t>
-      </w:r>
-      <w:r>
-        <w:t xml:space="preserve">s for the users. </w:t>
+        <w:t>contains more than 30</w:t>
+      </w:r>
+      <w:r>
+        <w:t>,000</w:t>
+      </w:r>
+      <w:r>
+        <w:t xml:space="preserve"> product</w:t>
+      </w:r>
+      <w:r>
+        <w:t xml:space="preserve"> text</w:t>
+      </w:r>
+      <w:r>
+        <w:t xml:space="preserve"> descriptions and images from Shopee. </w:t>
+      </w:r>
+      <w:r>
+        <w:t>Each post is identified with a unique ID. The goal is to find pairs of post ID which actually post for the same stuff.</w:t>
       </w:r>
     </w:p>
     <w:p>
       <w:pPr>
-        <w:pStyle w:val="Heading2"/>
+        <w:pStyle w:val="2"/>
         <w:spacing w:before="0" w:after="0" w:line="360" w:lineRule="auto"/>
         <w:rPr>
           <w:sz w:val="28"/>
@@ -872,7 +861,7 @@
                 <v:stroke joinstyle="miter"/>
                 <v:path gradientshapeok="t" o:connecttype="rect"/>
               </v:shapetype>
-              <v:shape id="文本框 2" o:spid="_x0000_s1026" type="#_x0000_t202" style="position:absolute;left:0;text-align:left;margin-left:235.45pt;margin-top:75.75pt;width:114.35pt;height:110.6pt;z-index:251660288;visibility:visible;mso-wrap-style:square;mso-width-percent:0;mso-height-percent:200;mso-wrap-distance-left:9pt;mso-wrap-distance-top:3.6pt;mso-wrap-distance-right:9pt;mso-wrap-distance-bottom:3.6pt;mso-position-horizontal:absolute;mso-position-horizontal-relative:text;mso-position-vertical:absolute;mso-position-vertical-relative:text;mso-width-percent:0;mso-height-percent:200;mso-width-relative:margin;mso-height-relative:margin;v-text-anchor:top" o:gfxdata="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" fillcolor="#002060" stroked="f">
+              <v:shape id="文本框 2" o:spid="_x0000_s1026" type="#_x0000_t202" style="position:absolute;left:0;text-align:left;margin-left:235.45pt;margin-top:75.75pt;width:114.35pt;height:110.6pt;z-index:251660288;visibility:visible;mso-wrap-style:square;mso-width-percent:0;mso-height-percent:200;mso-wrap-distance-left:9pt;mso-wrap-distance-top:3.6pt;mso-wrap-distance-right:9pt;mso-wrap-distance-bottom:3.6pt;mso-position-horizontal:absolute;mso-position-horizontal-relative:text;mso-position-vertical:absolute;mso-position-vertical-relative:text;mso-width-percent:0;mso-height-percent:200;mso-width-relative:margin;mso-height-relative:margin;v-text-anchor:top" o:gfxdata="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" fillcolor="#002060" stroked="f">
                 <v:textbox style="mso-fit-shape-to-text:t">
                   <w:txbxContent>
                     <w:p>
@@ -1135,7 +1124,7 @@
     </w:p>
     <w:tbl>
       <w:tblPr>
-        <w:tblStyle w:val="TableGrid"/>
+        <w:tblStyle w:val="a9"/>
         <w:tblW w:w="0" w:type="auto"/>
         <w:tblLook w:val="04A0" w:firstRow="1" w:lastRow="0" w:firstColumn="1" w:lastColumn="0" w:noHBand="0" w:noVBand="1"/>
       </w:tblPr>
@@ -1386,7 +1375,7 @@
     </w:tbl>
     <w:p>
       <w:pPr>
-        <w:pStyle w:val="Heading2"/>
+        <w:pStyle w:val="2"/>
         <w:spacing w:before="0" w:after="0" w:line="360" w:lineRule="auto"/>
         <w:rPr>
           <w:sz w:val="28"/>
@@ -1395,7 +1384,6 @@
       </w:pPr>
       <w:r>
         <w:rPr>
-          <w:color w:val="FF0000"/>
           <w:sz w:val="28"/>
           <w:szCs w:val="28"/>
         </w:rPr>
@@ -1403,12 +1391,10 @@
       </w:r>
       <w:r>
         <w:rPr>
-          <w:rFonts w:hint="eastAsia"/>
-          <w:color w:val="FF0000"/>
           <w:sz w:val="28"/>
           <w:szCs w:val="28"/>
         </w:rPr>
-        <w:t>-精简</w:t>
+        <w:t xml:space="preserve"> </w:t>
       </w:r>
     </w:p>
     <w:p>
@@ -1434,6 +1420,9 @@
         <w:t xml:space="preserve"> is a duplicate</w:t>
       </w:r>
       <w:r>
+        <w:t>d post</w:t>
+      </w:r>
+      <w:r>
         <w:t xml:space="preserve">, the model will return the </w:t>
       </w:r>
       <w:r>
@@ -1451,10 +1440,10 @@
     </w:p>
     <w:p>
       <w:pPr>
-        <w:pStyle w:val="Heading2"/>
+        <w:pStyle w:val="2"/>
         <w:spacing w:before="0" w:after="0" w:line="360" w:lineRule="auto"/>
         <w:rPr>
-          <w:rStyle w:val="Hyperlink"/>
+          <w:rStyle w:val="aa"/>
         </w:rPr>
       </w:pPr>
       <w:r>
@@ -1476,7 +1465,7 @@
     </w:p>
     <w:p>
       <w:pPr>
-        <w:pStyle w:val="ListParagraph"/>
+        <w:pStyle w:val="ae"/>
         <w:numPr>
           <w:ilvl w:val="0"/>
           <w:numId w:val="1"/>
@@ -1499,7 +1488,7 @@
     </w:p>
     <w:p>
       <w:pPr>
-        <w:pStyle w:val="ListParagraph"/>
+        <w:pStyle w:val="ae"/>
         <w:numPr>
           <w:ilvl w:val="0"/>
           <w:numId w:val="1"/>
@@ -1519,7 +1508,7 @@
     </w:p>
     <w:p>
       <w:pPr>
-        <w:pStyle w:val="ListParagraph"/>
+        <w:pStyle w:val="ae"/>
         <w:numPr>
           <w:ilvl w:val="0"/>
           <w:numId w:val="1"/>
@@ -1539,12 +1528,49 @@
     </w:p>
     <w:p>
       <w:pPr>
-        <w:rPr>
-          <w:lang/>
-        </w:rPr>
-      </w:pPr>
+        <w:pStyle w:val="ae"/>
+        <w:numPr>
+          <w:ilvl w:val="0"/>
+          <w:numId w:val="1"/>
+        </w:numPr>
+      </w:pPr>
+      <w:r>
+        <w:t xml:space="preserve">Wikipedia contributors. (2022, September 27). Topic model. Wikipedia. Retrieved October 10, 2022, from </w:t>
+      </w:r>
+      <w:hyperlink r:id="rId14" w:history="1">
+        <w:r>
+          <w:t>https://en.wikipedia.org/wiki/Topic_model</w:t>
+        </w:r>
+      </w:hyperlink>
     </w:p>
-    <w:p/>
+    <w:p>
+      <w:pPr>
+        <w:pStyle w:val="ae"/>
+        <w:numPr>
+          <w:ilvl w:val="0"/>
+          <w:numId w:val="1"/>
+        </w:numPr>
+        <w:rPr>
+          <w:rFonts w:hint="eastAsia"/>
+        </w:rPr>
+      </w:pPr>
+      <w:proofErr w:type="spellStart"/>
+      <w:r>
+        <w:t>Pagliardini</w:t>
+      </w:r>
+      <w:proofErr w:type="spellEnd"/>
+      <w:r>
+        <w:t xml:space="preserve">, M., Gupta, P., &amp; </w:t>
+      </w:r>
+      <w:proofErr w:type="spellStart"/>
+      <w:r>
+        <w:t>Jaggi</w:t>
+      </w:r>
+      <w:proofErr w:type="spellEnd"/>
+      <w:r>
+        <w:t>, M. (2018). Unsupervised Learning of Sentence Embeddings Using Compositional            n-Gram Features. Proceedings of the 2018 Conference of the North American Chapter of          the Association for Computational Linguistics: Human Language          Technologies, Volume 1 (Long Papers). https://doi.org/10.18653/v1/n18-1049</w:t>
+      </w:r>
+    </w:p>
     <w:sectPr>
       <w:pgSz w:w="11906" w:h="16838"/>
       <w:pgMar w:top="0" w:right="323" w:bottom="153" w:left="323" w:header="851" w:footer="992" w:gutter="0"/>
@@ -2272,7 +2298,7 @@
     <w:lsdException w:name="Unresolved Mention" w:semiHidden="1" w:unhideWhenUsed="1"/>
     <w:lsdException w:name="Smart Link" w:semiHidden="1" w:unhideWhenUsed="1"/>
   </w:latentStyles>
-  <w:style w:type="paragraph" w:default="1" w:styleId="Normal">
+  <w:style w:type="paragraph" w:default="1" w:styleId="a">
     <w:name w:val="Normal"/>
     <w:qFormat/>
     <w:pPr>
@@ -2280,11 +2306,11 @@
       <w:jc w:val="both"/>
     </w:pPr>
   </w:style>
-  <w:style w:type="paragraph" w:styleId="Heading1">
+  <w:style w:type="paragraph" w:styleId="1">
     <w:name w:val="heading 1"/>
-    <w:basedOn w:val="Normal"/>
-    <w:next w:val="Normal"/>
-    <w:link w:val="Heading1Char"/>
+    <w:basedOn w:val="a"/>
+    <w:next w:val="a"/>
+    <w:link w:val="10"/>
     <w:uiPriority w:val="9"/>
     <w:qFormat/>
     <w:rsid w:val="00015097"/>
@@ -2302,11 +2328,11 @@
       <w:szCs w:val="44"/>
     </w:rPr>
   </w:style>
-  <w:style w:type="paragraph" w:styleId="Heading2">
+  <w:style w:type="paragraph" w:styleId="2">
     <w:name w:val="heading 2"/>
-    <w:basedOn w:val="Normal"/>
-    <w:next w:val="Normal"/>
-    <w:link w:val="Heading2Char"/>
+    <w:basedOn w:val="a"/>
+    <w:next w:val="a"/>
+    <w:link w:val="20"/>
     <w:uiPriority w:val="9"/>
     <w:unhideWhenUsed/>
     <w:qFormat/>
@@ -2325,11 +2351,11 @@
       <w:szCs w:val="32"/>
     </w:rPr>
   </w:style>
-  <w:style w:type="paragraph" w:styleId="Heading3">
+  <w:style w:type="paragraph" w:styleId="3">
     <w:name w:val="heading 3"/>
-    <w:basedOn w:val="Normal"/>
-    <w:next w:val="Normal"/>
-    <w:link w:val="Heading3Char"/>
+    <w:basedOn w:val="a"/>
+    <w:next w:val="a"/>
+    <w:link w:val="30"/>
     <w:uiPriority w:val="9"/>
     <w:unhideWhenUsed/>
     <w:qFormat/>
@@ -2347,11 +2373,11 @@
       <w:szCs w:val="32"/>
     </w:rPr>
   </w:style>
-  <w:style w:type="paragraph" w:styleId="Heading4">
+  <w:style w:type="paragraph" w:styleId="4">
     <w:name w:val="heading 4"/>
-    <w:basedOn w:val="Normal"/>
-    <w:next w:val="Normal"/>
-    <w:link w:val="Heading4Char"/>
+    <w:basedOn w:val="a"/>
+    <w:next w:val="a"/>
+    <w:link w:val="40"/>
     <w:uiPriority w:val="9"/>
     <w:unhideWhenUsed/>
     <w:qFormat/>
@@ -2370,11 +2396,11 @@
       <w:szCs w:val="28"/>
     </w:rPr>
   </w:style>
-  <w:style w:type="paragraph" w:styleId="Heading5">
+  <w:style w:type="paragraph" w:styleId="5">
     <w:name w:val="heading 5"/>
-    <w:basedOn w:val="Normal"/>
-    <w:next w:val="Normal"/>
-    <w:link w:val="Heading5Char"/>
+    <w:basedOn w:val="a"/>
+    <w:next w:val="a"/>
+    <w:link w:val="50"/>
     <w:uiPriority w:val="9"/>
     <w:unhideWhenUsed/>
     <w:qFormat/>
@@ -2392,11 +2418,11 @@
       <w:szCs w:val="28"/>
     </w:rPr>
   </w:style>
-  <w:style w:type="paragraph" w:styleId="Heading6">
+  <w:style w:type="paragraph" w:styleId="6">
     <w:name w:val="heading 6"/>
-    <w:basedOn w:val="Normal"/>
-    <w:next w:val="Normal"/>
-    <w:link w:val="Heading6Char"/>
+    <w:basedOn w:val="a"/>
+    <w:next w:val="a"/>
+    <w:link w:val="60"/>
     <w:uiPriority w:val="9"/>
     <w:unhideWhenUsed/>
     <w:qFormat/>
@@ -2415,12 +2441,13 @@
       <w:szCs w:val="24"/>
     </w:rPr>
   </w:style>
-  <w:style w:type="character" w:default="1" w:styleId="DefaultParagraphFont">
+  <w:style w:type="character" w:default="1" w:styleId="a0">
     <w:name w:val="Default Paragraph Font"/>
     <w:uiPriority w:val="1"/>
+    <w:semiHidden/>
     <w:unhideWhenUsed/>
   </w:style>
-  <w:style w:type="table" w:default="1" w:styleId="TableNormal">
+  <w:style w:type="table" w:default="1" w:styleId="a1">
     <w:name w:val="Normal Table"/>
     <w:uiPriority w:val="99"/>
     <w:semiHidden/>
@@ -2435,16 +2462,16 @@
       </w:tblCellMar>
     </w:tblPr>
   </w:style>
-  <w:style w:type="numbering" w:default="1" w:styleId="NoList">
+  <w:style w:type="numbering" w:default="1" w:styleId="a2">
     <w:name w:val="No List"/>
     <w:uiPriority w:val="99"/>
     <w:semiHidden/>
     <w:unhideWhenUsed/>
   </w:style>
-  <w:style w:type="paragraph" w:styleId="Header">
+  <w:style w:type="paragraph" w:styleId="a3">
     <w:name w:val="header"/>
-    <w:basedOn w:val="Normal"/>
-    <w:link w:val="HeaderChar"/>
+    <w:basedOn w:val="a"/>
+    <w:link w:val="a4"/>
     <w:uiPriority w:val="99"/>
     <w:unhideWhenUsed/>
     <w:rsid w:val="00831029"/>
@@ -2464,10 +2491,10 @@
       <w:szCs w:val="18"/>
     </w:rPr>
   </w:style>
-  <w:style w:type="character" w:customStyle="1" w:styleId="HeaderChar">
-    <w:name w:val="Header Char"/>
-    <w:basedOn w:val="DefaultParagraphFont"/>
-    <w:link w:val="Header"/>
+  <w:style w:type="character" w:customStyle="1" w:styleId="a4">
+    <w:name w:val="页眉 字符"/>
+    <w:basedOn w:val="a0"/>
+    <w:link w:val="a3"/>
     <w:uiPriority w:val="99"/>
     <w:rsid w:val="00831029"/>
     <w:rPr>
@@ -2475,10 +2502,10 @@
       <w:szCs w:val="18"/>
     </w:rPr>
   </w:style>
-  <w:style w:type="paragraph" w:styleId="Footer">
+  <w:style w:type="paragraph" w:styleId="a5">
     <w:name w:val="footer"/>
-    <w:basedOn w:val="Normal"/>
-    <w:link w:val="FooterChar"/>
+    <w:basedOn w:val="a"/>
+    <w:link w:val="a6"/>
     <w:uiPriority w:val="99"/>
     <w:unhideWhenUsed/>
     <w:rsid w:val="00831029"/>
@@ -2495,10 +2522,10 @@
       <w:szCs w:val="18"/>
     </w:rPr>
   </w:style>
-  <w:style w:type="character" w:customStyle="1" w:styleId="FooterChar">
-    <w:name w:val="Footer Char"/>
-    <w:basedOn w:val="DefaultParagraphFont"/>
-    <w:link w:val="Footer"/>
+  <w:style w:type="character" w:customStyle="1" w:styleId="a6">
+    <w:name w:val="页脚 字符"/>
+    <w:basedOn w:val="a0"/>
+    <w:link w:val="a5"/>
     <w:uiPriority w:val="99"/>
     <w:rsid w:val="00831029"/>
     <w:rPr>
@@ -2506,10 +2533,10 @@
       <w:szCs w:val="18"/>
     </w:rPr>
   </w:style>
-  <w:style w:type="character" w:customStyle="1" w:styleId="Heading2Char">
-    <w:name w:val="Heading 2 Char"/>
-    <w:basedOn w:val="DefaultParagraphFont"/>
-    <w:link w:val="Heading2"/>
+  <w:style w:type="character" w:customStyle="1" w:styleId="20">
+    <w:name w:val="标题 2 字符"/>
+    <w:basedOn w:val="a0"/>
+    <w:link w:val="2"/>
     <w:uiPriority w:val="9"/>
     <w:rsid w:val="00831029"/>
     <w:rPr>
@@ -2520,11 +2547,11 @@
       <w:szCs w:val="32"/>
     </w:rPr>
   </w:style>
-  <w:style w:type="paragraph" w:styleId="Title">
+  <w:style w:type="paragraph" w:styleId="a7">
     <w:name w:val="Title"/>
-    <w:basedOn w:val="Normal"/>
-    <w:next w:val="Normal"/>
-    <w:link w:val="TitleChar"/>
+    <w:basedOn w:val="a"/>
+    <w:next w:val="a"/>
+    <w:link w:val="a8"/>
     <w:uiPriority w:val="10"/>
     <w:qFormat/>
     <w:rsid w:val="00C4336F"/>
@@ -2541,10 +2568,10 @@
       <w:szCs w:val="32"/>
     </w:rPr>
   </w:style>
-  <w:style w:type="character" w:customStyle="1" w:styleId="TitleChar">
-    <w:name w:val="Title Char"/>
-    <w:basedOn w:val="DefaultParagraphFont"/>
-    <w:link w:val="Title"/>
+  <w:style w:type="character" w:customStyle="1" w:styleId="a8">
+    <w:name w:val="标题 字符"/>
+    <w:basedOn w:val="a0"/>
+    <w:link w:val="a7"/>
     <w:uiPriority w:val="10"/>
     <w:rsid w:val="00C4336F"/>
     <w:rPr>
@@ -2557,13 +2584,13 @@
   </w:style>
   <w:style w:type="character" w:customStyle="1" w:styleId="md-plain">
     <w:name w:val="md-plain"/>
-    <w:basedOn w:val="DefaultParagraphFont"/>
+    <w:basedOn w:val="a0"/>
     <w:rsid w:val="00C90794"/>
   </w:style>
-  <w:style w:type="character" w:customStyle="1" w:styleId="Heading3Char">
-    <w:name w:val="Heading 3 Char"/>
-    <w:basedOn w:val="DefaultParagraphFont"/>
-    <w:link w:val="Heading3"/>
+  <w:style w:type="character" w:customStyle="1" w:styleId="30">
+    <w:name w:val="标题 3 字符"/>
+    <w:basedOn w:val="a0"/>
+    <w:link w:val="3"/>
     <w:uiPriority w:val="9"/>
     <w:rsid w:val="00015097"/>
     <w:rPr>
@@ -2573,10 +2600,10 @@
       <w:szCs w:val="32"/>
     </w:rPr>
   </w:style>
-  <w:style w:type="character" w:customStyle="1" w:styleId="Heading4Char">
-    <w:name w:val="Heading 4 Char"/>
-    <w:basedOn w:val="DefaultParagraphFont"/>
-    <w:link w:val="Heading4"/>
+  <w:style w:type="character" w:customStyle="1" w:styleId="40">
+    <w:name w:val="标题 4 字符"/>
+    <w:basedOn w:val="a0"/>
+    <w:link w:val="4"/>
     <w:uiPriority w:val="9"/>
     <w:rsid w:val="00015097"/>
     <w:rPr>
@@ -2587,10 +2614,10 @@
       <w:szCs w:val="28"/>
     </w:rPr>
   </w:style>
-  <w:style w:type="character" w:customStyle="1" w:styleId="Heading5Char">
-    <w:name w:val="Heading 5 Char"/>
-    <w:basedOn w:val="DefaultParagraphFont"/>
-    <w:link w:val="Heading5"/>
+  <w:style w:type="character" w:customStyle="1" w:styleId="50">
+    <w:name w:val="标题 5 字符"/>
+    <w:basedOn w:val="a0"/>
+    <w:link w:val="5"/>
     <w:uiPriority w:val="9"/>
     <w:rsid w:val="00015097"/>
     <w:rPr>
@@ -2600,10 +2627,10 @@
       <w:szCs w:val="28"/>
     </w:rPr>
   </w:style>
-  <w:style w:type="character" w:customStyle="1" w:styleId="Heading1Char">
-    <w:name w:val="Heading 1 Char"/>
-    <w:basedOn w:val="DefaultParagraphFont"/>
-    <w:link w:val="Heading1"/>
+  <w:style w:type="character" w:customStyle="1" w:styleId="10">
+    <w:name w:val="标题 1 字符"/>
+    <w:basedOn w:val="a0"/>
+    <w:link w:val="1"/>
     <w:uiPriority w:val="9"/>
     <w:rsid w:val="00015097"/>
     <w:rPr>
@@ -2614,10 +2641,10 @@
       <w:szCs w:val="44"/>
     </w:rPr>
   </w:style>
-  <w:style w:type="character" w:customStyle="1" w:styleId="Heading6Char">
-    <w:name w:val="Heading 6 Char"/>
-    <w:basedOn w:val="DefaultParagraphFont"/>
-    <w:link w:val="Heading6"/>
+  <w:style w:type="character" w:customStyle="1" w:styleId="60">
+    <w:name w:val="标题 6 字符"/>
+    <w:basedOn w:val="a0"/>
+    <w:link w:val="6"/>
     <w:uiPriority w:val="9"/>
     <w:rsid w:val="00015097"/>
     <w:rPr>
@@ -2628,9 +2655,9 @@
       <w:szCs w:val="24"/>
     </w:rPr>
   </w:style>
-  <w:style w:type="table" w:styleId="TableGrid">
+  <w:style w:type="table" w:styleId="a9">
     <w:name w:val="Table Grid"/>
-    <w:basedOn w:val="TableNormal"/>
+    <w:basedOn w:val="a1"/>
     <w:uiPriority w:val="39"/>
     <w:rsid w:val="00015097"/>
     <w:tblPr>
@@ -2644,9 +2671,9 @@
       </w:tblBorders>
     </w:tblPr>
   </w:style>
-  <w:style w:type="character" w:styleId="Hyperlink">
+  <w:style w:type="character" w:styleId="aa">
     <w:name w:val="Hyperlink"/>
-    <w:basedOn w:val="DefaultParagraphFont"/>
+    <w:basedOn w:val="a0"/>
     <w:uiPriority w:val="99"/>
     <w:unhideWhenUsed/>
     <w:rsid w:val="009E0583"/>
@@ -2655,9 +2682,9 @@
       <w:u w:val="single"/>
     </w:rPr>
   </w:style>
-  <w:style w:type="character" w:styleId="UnresolvedMention">
+  <w:style w:type="character" w:styleId="ab">
     <w:name w:val="Unresolved Mention"/>
-    <w:basedOn w:val="DefaultParagraphFont"/>
+    <w:basedOn w:val="a0"/>
     <w:uiPriority w:val="99"/>
     <w:semiHidden/>
     <w:unhideWhenUsed/>
@@ -2667,9 +2694,9 @@
       <w:shd w:val="clear" w:color="auto" w:fill="E1DFDD"/>
     </w:rPr>
   </w:style>
-  <w:style w:type="character" w:styleId="PlaceholderText">
+  <w:style w:type="character" w:styleId="ac">
     <w:name w:val="Placeholder Text"/>
-    <w:basedOn w:val="DefaultParagraphFont"/>
+    <w:basedOn w:val="a0"/>
     <w:uiPriority w:val="99"/>
     <w:semiHidden/>
     <w:rsid w:val="000B73A1"/>
@@ -2677,9 +2704,9 @@
       <w:color w:val="808080"/>
     </w:rPr>
   </w:style>
-  <w:style w:type="character" w:styleId="FollowedHyperlink">
+  <w:style w:type="character" w:styleId="ad">
     <w:name w:val="FollowedHyperlink"/>
-    <w:basedOn w:val="DefaultParagraphFont"/>
+    <w:basedOn w:val="a0"/>
     <w:uiPriority w:val="99"/>
     <w:semiHidden/>
     <w:unhideWhenUsed/>
@@ -2689,9 +2716,9 @@
       <w:u w:val="single"/>
     </w:rPr>
   </w:style>
-  <w:style w:type="paragraph" w:styleId="ListParagraph">
+  <w:style w:type="paragraph" w:styleId="ae">
     <w:name w:val="List Paragraph"/>
-    <w:basedOn w:val="Normal"/>
+    <w:basedOn w:val="a"/>
     <w:uiPriority w:val="34"/>
     <w:qFormat/>
     <w:rsid w:val="00406626"/>

</xml_diff>